<commit_message>
Update for Autumn 2021
</commit_message>
<xml_diff>
--- a/assets/resources/resume.docx
+++ b/assets/resources/resume.docx
@@ -1,6 +1,6 @@
 
 <file path=word/document.xml><?xml version="1.0" encoding="utf-8"?>
-<w:document xmlns:wpc="http://schemas.microsoft.com/office/word/2010/wordprocessingCanvas" xmlns:cx="http://schemas.microsoft.com/office/drawing/2014/chartex" xmlns:cx1="http://schemas.microsoft.com/office/drawing/2015/9/8/chartex" xmlns:cx2="http://schemas.microsoft.com/office/drawing/2015/10/21/chartex" xmlns:cx3="http://schemas.microsoft.com/office/drawing/2016/5/9/chartex" xmlns:cx4="http://schemas.microsoft.com/office/drawing/2016/5/10/chartex" xmlns:cx5="http://schemas.microsoft.com/office/drawing/2016/5/11/chartex" xmlns:cx6="http://schemas.microsoft.com/office/drawing/2016/5/12/chartex" xmlns:cx7="http://schemas.microsoft.com/office/drawing/2016/5/13/chartex" xmlns:cx8="http://schemas.microsoft.com/office/drawing/2016/5/14/chartex" xmlns:mc="http://schemas.openxmlformats.org/markup-compatibility/2006" xmlns:aink="http://schemas.microsoft.com/office/drawing/2016/ink" xmlns:am3d="http://schemas.microsoft.com/office/drawing/2017/model3d" xmlns:o="urn:schemas-microsoft-com:office:office" xmlns:r="http://schemas.openxmlformats.org/officeDocument/2006/relationships" xmlns:m="http://schemas.openxmlformats.org/officeDocument/2006/math" xmlns:v="urn:schemas-microsoft-com:vml" xmlns:wp14="http://schemas.microsoft.com/office/word/2010/wordprocessingDrawing" xmlns:wp="http://schemas.openxmlformats.org/drawingml/2006/wordprocessingDrawing" xmlns:w10="urn:schemas-microsoft-com:office:word" xmlns:w="http://schemas.openxmlformats.org/wordprocessingml/2006/main" xmlns:w14="http://schemas.microsoft.com/office/word/2010/wordml" xmlns:w15="http://schemas.microsoft.com/office/word/2012/wordml" xmlns:w16cex="http://schemas.microsoft.com/office/word/2018/wordml/cex" xmlns:w16cid="http://schemas.microsoft.com/office/word/2016/wordml/cid" xmlns:w16="http://schemas.microsoft.com/office/word/2018/wordml" xmlns:w16se="http://schemas.microsoft.com/office/word/2015/wordml/symex" xmlns:wpg="http://schemas.microsoft.com/office/word/2010/wordprocessingGroup" xmlns:wpi="http://schemas.microsoft.com/office/word/2010/wordprocessingInk" xmlns:wne="http://schemas.microsoft.com/office/word/2006/wordml" xmlns:wps="http://schemas.microsoft.com/office/word/2010/wordprocessingShape" mc:Ignorable="w14 w15 w16se w16cid w16 w16cex wp14">
+<w:document xmlns:wpc="http://schemas.microsoft.com/office/word/2010/wordprocessingCanvas" xmlns:cx="http://schemas.microsoft.com/office/drawing/2014/chartex" xmlns:cx1="http://schemas.microsoft.com/office/drawing/2015/9/8/chartex" xmlns:cx2="http://schemas.microsoft.com/office/drawing/2015/10/21/chartex" xmlns:cx3="http://schemas.microsoft.com/office/drawing/2016/5/9/chartex" xmlns:cx4="http://schemas.microsoft.com/office/drawing/2016/5/10/chartex" xmlns:cx5="http://schemas.microsoft.com/office/drawing/2016/5/11/chartex" xmlns:cx6="http://schemas.microsoft.com/office/drawing/2016/5/12/chartex" xmlns:cx7="http://schemas.microsoft.com/office/drawing/2016/5/13/chartex" xmlns:cx8="http://schemas.microsoft.com/office/drawing/2016/5/14/chartex" xmlns:mc="http://schemas.openxmlformats.org/markup-compatibility/2006" xmlns:aink="http://schemas.microsoft.com/office/drawing/2016/ink" xmlns:am3d="http://schemas.microsoft.com/office/drawing/2017/model3d" xmlns:o="urn:schemas-microsoft-com:office:office" xmlns:r="http://schemas.openxmlformats.org/officeDocument/2006/relationships" xmlns:m="http://schemas.openxmlformats.org/officeDocument/2006/math" xmlns:v="urn:schemas-microsoft-com:vml" xmlns:wp14="http://schemas.microsoft.com/office/word/2010/wordprocessingDrawing" xmlns:wp="http://schemas.openxmlformats.org/drawingml/2006/wordprocessingDrawing" xmlns:w10="urn:schemas-microsoft-com:office:word" xmlns:w="http://schemas.openxmlformats.org/wordprocessingml/2006/main" xmlns:w14="http://schemas.microsoft.com/office/word/2010/wordml" xmlns:w15="http://schemas.microsoft.com/office/word/2012/wordml" xmlns:w16cex="http://schemas.microsoft.com/office/word/2018/wordml/cex" xmlns:w16cid="http://schemas.microsoft.com/office/word/2016/wordml/cid" xmlns:w16="http://schemas.microsoft.com/office/word/2018/wordml" xmlns:w16sdtdh="http://schemas.microsoft.com/office/word/2020/wordml/sdtdatahash" xmlns:w16se="http://schemas.microsoft.com/office/word/2015/wordml/symex" xmlns:wpg="http://schemas.microsoft.com/office/word/2010/wordprocessingGroup" xmlns:wpi="http://schemas.microsoft.com/office/word/2010/wordprocessingInk" xmlns:wne="http://schemas.microsoft.com/office/word/2006/wordml" xmlns:wps="http://schemas.microsoft.com/office/word/2010/wordprocessingShape" mc:Ignorable="w14 w15 w16se w16cid w16 w16cex w16sdtdh wp14">
   <w:body>
     <w:p>
       <w:pPr>
@@ -57,44 +57,143 @@
     <w:p>
       <w:pPr>
         <w:pStyle w:val="ContactInfo"/>
+        <w:rPr>
+          <w:lang w:val="de-DE"/>
+        </w:rPr>
       </w:pPr>
+      <w:proofErr w:type="spellStart"/>
       <w:r>
         <w:rPr>
-          <w:lang w:val="en-SG"/>
+          <w:rStyle w:val="Hyperlink"/>
+          <w:u w:val="none"/>
+          <w:lang w:val="de-DE"/>
         </w:rPr>
-        <w:t xml:space="preserve">(+65) 90223461 | </w:t>
+        <w:t>L</w:t>
+      </w:r>
+      <w:r>
+        <w:rPr>
+          <w:rStyle w:val="Hyperlink"/>
+          <w:u w:val="none"/>
+          <w:lang w:val="de-DE"/>
+        </w:rPr>
+        <w:t>inkedin</w:t>
+      </w:r>
+      <w:proofErr w:type="spellEnd"/>
+      <w:r>
+        <w:rPr>
+          <w:rStyle w:val="Hyperlink"/>
+          <w:u w:val="none"/>
+          <w:lang w:val="de-DE"/>
+        </w:rPr>
+        <w:t xml:space="preserve">: </w:t>
       </w:r>
       <w:hyperlink r:id="rId9" w:history="1">
         <w:r>
           <w:rPr>
             <w:rStyle w:val="Hyperlink"/>
-            <w:lang w:val="en-SG"/>
+            <w:lang w:val="de-DE"/>
+          </w:rPr>
+          <w:t>https://www.linkedin.com/in/zsoh97/</w:t>
+        </w:r>
+      </w:hyperlink>
+      <w:r>
+        <w:rPr>
+          <w:rStyle w:val="Hyperlink"/>
+          <w:u w:val="none"/>
+          <w:lang w:val="de-DE"/>
+        </w:rPr>
+        <w:t xml:space="preserve"> </w:t>
+      </w:r>
+    </w:p>
+    <w:p>
+      <w:pPr>
+        <w:pStyle w:val="ContactInfo"/>
+        <w:rPr>
+          <w:lang w:val="de-DE"/>
+        </w:rPr>
+      </w:pPr>
+      <w:r>
+        <w:rPr>
+          <w:lang w:val="de-DE"/>
+        </w:rPr>
+        <w:t xml:space="preserve">(+65) 90223461 | </w:t>
+      </w:r>
+      <w:hyperlink r:id="rId10" w:history="1">
+        <w:r>
+          <w:rPr>
+            <w:rStyle w:val="Hyperlink"/>
+            <w:lang w:val="de-DE"/>
           </w:rPr>
           <w:t>zsoh97@gmail.com</w:t>
         </w:r>
       </w:hyperlink>
+      <w:r>
+        <w:rPr>
+          <w:rStyle w:val="Hyperlink"/>
+          <w:u w:val="none"/>
+          <w:lang w:val="de-DE"/>
+        </w:rPr>
+        <w:t xml:space="preserve"> </w:t>
+      </w:r>
+      <w:r>
+        <w:rPr>
+          <w:rStyle w:val="Hyperlink"/>
+          <w:u w:val="none"/>
+          <w:lang w:val="de-DE"/>
+        </w:rPr>
+        <w:t xml:space="preserve">| </w:t>
+      </w:r>
+      <w:hyperlink r:id="rId11" w:history="1">
+        <w:r>
+          <w:rPr>
+            <w:rStyle w:val="Hyperlink"/>
+            <w:lang w:val="de-DE"/>
+          </w:rPr>
+          <w:t>zsoh97.github.io</w:t>
+        </w:r>
+      </w:hyperlink>
+      <w:r>
+        <w:rPr>
+          <w:rStyle w:val="Hyperlink"/>
+          <w:u w:val="none"/>
+          <w:lang w:val="de-DE"/>
+        </w:rPr>
+        <w:t xml:space="preserve">    </w:t>
+      </w:r>
     </w:p>
-    <w:p/>
-    <w:p/>
+    <w:p>
+      <w:pPr>
+        <w:rPr>
+          <w:lang w:val="de-DE"/>
+        </w:rPr>
+      </w:pPr>
+    </w:p>
+    <w:p>
+      <w:pPr>
+        <w:rPr>
+          <w:lang w:val="de-DE"/>
+        </w:rPr>
+      </w:pPr>
+    </w:p>
     <w:tbl>
       <w:tblPr>
         <w:tblStyle w:val="TableGrid"/>
         <w:tblpPr w:leftFromText="180" w:rightFromText="180" w:vertAnchor="text" w:horzAnchor="margin" w:tblpY="265"/>
         <w:tblOverlap w:val="never"/>
-        <w:tblW w:w="2362" w:type="pct"/>
+        <w:tblW w:w="2476" w:type="pct"/>
         <w:tblLook w:val="04A0" w:firstRow="1" w:lastRow="0" w:firstColumn="1" w:lastColumn="0" w:noHBand="0" w:noVBand="1"/>
         <w:tblDescription w:val="Layout table for name, contact info, and objective"/>
       </w:tblPr>
       <w:tblGrid>
-        <w:gridCol w:w="4422"/>
+        <w:gridCol w:w="5275"/>
       </w:tblGrid>
       <w:tr>
         <w:trPr>
-          <w:trHeight w:val="2344"/>
+          <w:trHeight w:val="1926"/>
         </w:trPr>
         <w:tc>
           <w:tcPr>
-            <w:tcW w:w="4422" w:type="dxa"/>
+            <w:tcW w:w="4636" w:type="dxa"/>
           </w:tcPr>
           <w:p>
             <w:pPr>
@@ -117,37 +216,40 @@
               <w:contextualSpacing w:val="0"/>
             </w:pPr>
             <w:r>
-              <w:t xml:space="preserve">I am a hardworking and ambitious individual with a great passion for </w:t>
+              <w:t>F</w:t>
             </w:r>
             <w:r>
-              <w:t>Software Engineering and Artificial Intelligence</w:t>
+              <w:t>inal year</w:t>
             </w:r>
             <w:r>
-              <w:t xml:space="preserve"> industry. </w:t>
+              <w:t xml:space="preserve"> student at the School of Computing in National University of Singapore</w:t>
             </w:r>
             <w:r>
-              <w:t>C</w:t>
+              <w:t>, graduating in May 2022.</w:t>
             </w:r>
             <w:r>
-              <w:t xml:space="preserve">urrently </w:t>
+              <w:t xml:space="preserve"> </w:t>
             </w:r>
             <w:r>
-              <w:t xml:space="preserve">a penultimate student at the School of Computing in National University of Singapore. </w:t>
+              <w:t xml:space="preserve"> Diligent </w:t>
             </w:r>
             <w:r>
-              <w:t xml:space="preserve">I have excellent communication skills, enabling me to effectively communicate with a wide range of people. I am seeking an </w:t>
+              <w:t xml:space="preserve">and </w:t>
             </w:r>
             <w:r>
-              <w:t>internship</w:t>
+              <w:t>independent learner passionate about anything new</w:t>
             </w:r>
             <w:r>
-              <w:t xml:space="preserve"> position in the industry in which I can put into practice my knowledge and experience, ultimately benefiting the operations of the organi</w:t>
+              <w:t xml:space="preserve">. </w:t>
             </w:r>
             <w:r>
-              <w:t>z</w:t>
+              <w:t>L</w:t>
             </w:r>
             <w:r>
-              <w:t>ation that I work for.</w:t>
+              <w:t>ooking for opportunities that can challenge me</w:t>
+            </w:r>
+            <w:r>
+              <w:t>.</w:t>
             </w:r>
           </w:p>
           <w:p>
@@ -159,15 +261,16 @@
       </w:tr>
       <w:tr>
         <w:trPr>
-          <w:trHeight w:hRule="exact" w:val="1780"/>
+          <w:trHeight w:hRule="exact" w:val="1209"/>
         </w:trPr>
         <w:tc>
           <w:tcPr>
-            <w:tcW w:w="4422" w:type="dxa"/>
+            <w:tcW w:w="4636" w:type="dxa"/>
           </w:tcPr>
           <w:p>
             <w:pPr>
               <w:rPr>
+                <w:rStyle w:val="Heading1Char"/>
                 <w:sz w:val="24"/>
                 <w:szCs w:val="24"/>
               </w:rPr>
@@ -178,7 +281,7 @@
                 <w:sz w:val="24"/>
                 <w:szCs w:val="24"/>
               </w:rPr>
-              <w:t>A</w:t>
+              <w:t>Certificat</w:t>
             </w:r>
             <w:r>
               <w:rPr>
@@ -186,112 +289,25 @@
                 <w:sz w:val="24"/>
                 <w:szCs w:val="24"/>
               </w:rPr>
-              <w:t>chievements</w:t>
+              <w:t>IONS</w:t>
             </w:r>
           </w:p>
           <w:p>
-            <w:r>
-              <w:t>3</w:t>
-            </w:r>
-            <w:r>
-              <w:rPr>
-                <w:vertAlign w:val="superscript"/>
-              </w:rPr>
-              <w:t>rd</w:t>
-            </w:r>
-            <w:r>
-              <w:t xml:space="preserve"> place in NSDC Competition #4 -Title translation.</w:t>
-            </w:r>
-          </w:p>
-          <w:p>
-            <w:r>
-              <w:t>54</w:t>
-            </w:r>
-            <w:r>
-              <w:rPr>
-                <w:vertAlign w:val="superscript"/>
-              </w:rPr>
-              <w:t>th</w:t>
-            </w:r>
-            <w:r>
-              <w:t xml:space="preserve"> place in NSDC Competition#2 – Image Detection with individual self-trained model and 21</w:t>
-            </w:r>
-            <w:r>
-              <w:rPr>
-                <w:vertAlign w:val="superscript"/>
-              </w:rPr>
-              <w:t>st</w:t>
-            </w:r>
-            <w:r>
-              <w:t xml:space="preserve"> (top #5 of 832 teams) as a group</w:t>
-            </w:r>
-          </w:p>
-        </w:tc>
-      </w:tr>
-      <w:tr>
-        <w:trPr>
-          <w:trHeight w:hRule="exact" w:val="1139"/>
-        </w:trPr>
-        <w:tc>
-          <w:tcPr>
-            <w:tcW w:w="4422" w:type="dxa"/>
-          </w:tcPr>
-          <w:p>
             <w:pPr>
               <w:rPr>
+                <w:rFonts w:asciiTheme="majorHAnsi" w:eastAsiaTheme="majorEastAsia" w:hAnsiTheme="majorHAnsi" w:cstheme="majorBidi"/>
+                <w:b/>
+                <w:caps/>
+                <w:color w:val="262626" w:themeColor="text1" w:themeTint="D9"/>
                 <w:sz w:val="24"/>
                 <w:szCs w:val="24"/>
               </w:rPr>
             </w:pPr>
             <w:r>
-              <w:rPr>
-                <w:rStyle w:val="Heading1Char"/>
-                <w:sz w:val="24"/>
-                <w:szCs w:val="24"/>
-              </w:rPr>
-              <w:t>Additional</w:t>
+              <w:t>AWS Certified Cloud Practitioner</w:t>
             </w:r>
             <w:r>
-              <w:rPr>
-                <w:sz w:val="24"/>
-                <w:szCs w:val="24"/>
-              </w:rPr>
-              <w:t xml:space="preserve"> </w:t>
-            </w:r>
-            <w:r>
-              <w:rPr>
-                <w:rStyle w:val="Heading1Char"/>
-                <w:sz w:val="24"/>
-                <w:szCs w:val="24"/>
-              </w:rPr>
-              <w:t>Information</w:t>
-            </w:r>
-          </w:p>
-          <w:p>
-            <w:pPr>
-              <w:pStyle w:val="ListParagraph"/>
-              <w:numPr>
-                <w:ilvl w:val="0"/>
-                <w:numId w:val="17"/>
-              </w:numPr>
-            </w:pPr>
-            <w:r>
-              <w:t>Proficient in Microsoft Office</w:t>
-            </w:r>
-          </w:p>
-          <w:p>
-            <w:pPr>
-              <w:pStyle w:val="ListParagraph"/>
-              <w:numPr>
-                <w:ilvl w:val="0"/>
-                <w:numId w:val="17"/>
-              </w:numPr>
-            </w:pPr>
-            <w:r>
-              <w:rPr>
-                <w:lang w:val="en-SG"/>
-              </w:rPr>
-              <w:t>Fluent in English, Mandarin, German (basic)</w:t>
+              <w:t xml:space="preserve"> (Dec 2020)</w:t>
             </w:r>
           </w:p>
           <w:p>
@@ -302,27 +318,28 @@
                 <w:szCs w:val="24"/>
               </w:rPr>
             </w:pPr>
+            <w:r>
+              <w:t>M</w:t>
+            </w:r>
+            <w:r>
+              <w:t>icrosoft Azure Fundamentals</w:t>
+            </w:r>
+            <w:r>
+              <w:t xml:space="preserve"> (Jul 2021</w:t>
+            </w:r>
+            <w:r>
+              <w:t>)</w:t>
+            </w:r>
           </w:p>
         </w:tc>
       </w:tr>
-    </w:tbl>
-    <w:tbl>
-      <w:tblPr>
-        <w:tblpPr w:leftFromText="180" w:rightFromText="180" w:vertAnchor="text" w:horzAnchor="page" w:tblpX="6448" w:tblpY="276"/>
-        <w:tblW w:w="2912" w:type="pct"/>
-        <w:tblLook w:val="0000" w:firstRow="0" w:lastRow="0" w:firstColumn="0" w:lastColumn="0" w:noHBand="0" w:noVBand="0"/>
-        <w:tblDescription w:val="Layout table for name, contact info, and objective"/>
-      </w:tblPr>
-      <w:tblGrid>
-        <w:gridCol w:w="5451"/>
-      </w:tblGrid>
       <w:tr>
         <w:trPr>
-          <w:trHeight w:val="357"/>
+          <w:trHeight w:hRule="exact" w:val="1209"/>
         </w:trPr>
         <w:tc>
           <w:tcPr>
-            <w:tcW w:w="5451" w:type="dxa"/>
+            <w:tcW w:w="4636" w:type="dxa"/>
           </w:tcPr>
           <w:p>
             <w:pPr>
@@ -341,6 +358,7 @@
           <w:p>
             <w:pPr>
               <w:pStyle w:val="Heading3"/>
+              <w:outlineLvl w:val="2"/>
             </w:pPr>
             <w:r>
               <w:t>Aug 18 – Present</w:t>
@@ -352,11 +370,39 @@
                 <w:rStyle w:val="SubtleReference"/>
               </w:rPr>
             </w:pPr>
+            <w:proofErr w:type="spellStart"/>
+            <w:proofErr w:type="gramStart"/>
             <w:r>
               <w:rPr>
                 <w:rStyle w:val="SubtleReference"/>
               </w:rPr>
-              <w:t>Bachelor of computer science,</w:t>
+              <w:t>B</w:t>
+            </w:r>
+            <w:r>
+              <w:rPr>
+                <w:rStyle w:val="SubtleReference"/>
+              </w:rPr>
+              <w:t>.Comp</w:t>
+            </w:r>
+            <w:proofErr w:type="spellEnd"/>
+            <w:proofErr w:type="gramEnd"/>
+            <w:r>
+              <w:rPr>
+                <w:rStyle w:val="SubtleReference"/>
+              </w:rPr>
+              <w:t xml:space="preserve"> </w:t>
+            </w:r>
+            <w:r>
+              <w:rPr>
+                <w:rStyle w:val="SubtleReference"/>
+              </w:rPr>
+              <w:t>in</w:t>
+            </w:r>
+            <w:r>
+              <w:rPr>
+                <w:rStyle w:val="SubtleReference"/>
+              </w:rPr>
+              <w:t xml:space="preserve"> computer science,</w:t>
             </w:r>
           </w:p>
           <w:p>
@@ -389,19 +435,32 @@
           <w:p>
             <w:pPr>
               <w:rPr>
-                <w:lang w:val="en-SG"/>
+                <w:rStyle w:val="Heading1Char"/>
+                <w:sz w:val="24"/>
+                <w:szCs w:val="24"/>
               </w:rPr>
             </w:pPr>
           </w:p>
         </w:tc>
       </w:tr>
+    </w:tbl>
+    <w:tbl>
+      <w:tblPr>
+        <w:tblpPr w:leftFromText="180" w:rightFromText="180" w:vertAnchor="text" w:horzAnchor="page" w:tblpX="5981" w:tblpY="311"/>
+        <w:tblW w:w="2333" w:type="pct"/>
+        <w:tblLook w:val="0000" w:firstRow="0" w:lastRow="0" w:firstColumn="0" w:lastColumn="0" w:noHBand="0" w:noVBand="0"/>
+        <w:tblDescription w:val="Layout table for name, contact info, and objective"/>
+      </w:tblPr>
+      <w:tblGrid>
+        <w:gridCol w:w="4970"/>
+      </w:tblGrid>
       <w:tr>
         <w:trPr>
-          <w:trHeight w:val="471"/>
+          <w:trHeight w:val="611"/>
         </w:trPr>
         <w:tc>
           <w:tcPr>
-            <w:tcW w:w="5451" w:type="dxa"/>
+            <w:tcW w:w="4970" w:type="dxa"/>
           </w:tcPr>
           <w:p>
             <w:pPr>
@@ -417,84 +476,88 @@
                 <w:sz w:val="24"/>
                 <w:szCs w:val="24"/>
               </w:rPr>
-              <w:t>lANGUAGES</w:t>
+              <w:t>Skills</w:t>
             </w:r>
           </w:p>
           <w:p>
             <w:pPr>
-              <w:pStyle w:val="ListParagraph"/>
-              <w:numPr>
-                <w:ilvl w:val="0"/>
-                <w:numId w:val="19"/>
-              </w:numPr>
+              <w:rPr>
+                <w:b/>
+                <w:bCs/>
+              </w:rPr>
             </w:pPr>
             <w:r>
-              <w:t>Coding:</w:t>
+              <w:rPr>
+                <w:b/>
+                <w:bCs/>
+              </w:rPr>
+              <w:t>Languages and Frameworks:</w:t>
             </w:r>
           </w:p>
           <w:p>
-            <w:pPr>
-              <w:ind w:left="360" w:firstLine="360"/>
-            </w:pPr>
             <w:r>
-              <w:t xml:space="preserve">Proficient: Java </w:t>
+              <w:t xml:space="preserve">Fluent: </w:t>
+            </w:r>
+            <w:r>
+              <w:t>Java, HCL</w:t>
             </w:r>
           </w:p>
           <w:p>
-            <w:pPr>
-              <w:ind w:left="360" w:firstLine="360"/>
-            </w:pPr>
             <w:r>
-              <w:t>Familiar: JavaFX, CSS/HTML, Python, Python (TensorFlow), C++, ReactJS</w:t>
+              <w:t xml:space="preserve">Familiar: </w:t>
+            </w:r>
+            <w:proofErr w:type="spellStart"/>
+            <w:r>
+              <w:t>VueJS</w:t>
+            </w:r>
+            <w:proofErr w:type="spellEnd"/>
+            <w:r>
+              <w:t xml:space="preserve">, </w:t>
+            </w:r>
+            <w:r>
+              <w:t xml:space="preserve">CSS/HTML, Python, C++, Scripting (Bash &amp; </w:t>
+            </w:r>
+            <w:proofErr w:type="spellStart"/>
+            <w:r>
+              <w:t>Powershell</w:t>
+            </w:r>
+            <w:proofErr w:type="spellEnd"/>
+            <w:r>
+              <w:t>)</w:t>
+            </w:r>
+            <w:r>
+              <w:t>, Git</w:t>
             </w:r>
           </w:p>
           <w:p>
-            <w:pPr>
-              <w:pStyle w:val="ListParagraph"/>
-              <w:numPr>
-                <w:ilvl w:val="0"/>
-                <w:numId w:val="18"/>
-              </w:numPr>
-            </w:pPr>
             <w:r>
-              <w:t>Platforms:</w:t>
+              <w:t xml:space="preserve">Exposure: </w:t>
             </w:r>
-          </w:p>
-          <w:p>
-            <w:pPr>
-              <w:ind w:firstLine="360"/>
-              <w:rPr>
-                <w:lang w:val="en-SG"/>
-              </w:rPr>
-            </w:pPr>
             <w:r>
-              <w:t xml:space="preserve">       Git, Firebase, Android Studio</w:t>
+              <w:t>Firebase, Android Studio, Jenkins</w:t>
+            </w:r>
+            <w:r>
+              <w:t xml:space="preserve">, </w:t>
+            </w:r>
+            <w:r>
+              <w:t>M</w:t>
+            </w:r>
+            <w:r>
+              <w:t>y</w:t>
+            </w:r>
+            <w:r>
+              <w:t xml:space="preserve">SQL </w:t>
             </w:r>
           </w:p>
         </w:tc>
       </w:tr>
       <w:tr>
         <w:trPr>
-          <w:trHeight w:val="153"/>
+          <w:trHeight w:val="2738"/>
         </w:trPr>
         <w:tc>
           <w:tcPr>
-            <w:tcW w:w="5451" w:type="dxa"/>
-          </w:tcPr>
-          <w:p>
-            <w:pPr>
-              <w:spacing w:after="160" w:line="259" w:lineRule="auto"/>
-            </w:pPr>
-          </w:p>
-        </w:tc>
-      </w:tr>
-      <w:tr>
-        <w:trPr>
-          <w:trHeight w:val="1824"/>
-        </w:trPr>
-        <w:tc>
-          <w:tcPr>
-            <w:tcW w:w="5451" w:type="dxa"/>
+            <w:tcW w:w="4970" w:type="dxa"/>
           </w:tcPr>
           <w:p>
             <w:pPr>
@@ -510,19 +573,671 @@
                 <w:sz w:val="24"/>
                 <w:szCs w:val="24"/>
               </w:rPr>
-              <w:t>Programming Coursework</w:t>
+              <w:t>Coursework</w:t>
             </w:r>
           </w:p>
           <w:p>
             <w:pPr>
-              <w:pStyle w:val="ListParagraph"/>
-              <w:numPr>
-                <w:ilvl w:val="0"/>
-                <w:numId w:val="19"/>
-              </w:numPr>
+              <w:rPr>
+                <w:rStyle w:val="Heading1Char"/>
+                <w:rFonts w:asciiTheme="minorHAnsi" w:eastAsiaTheme="minorHAnsi" w:hAnsiTheme="minorHAnsi" w:cstheme="minorBidi"/>
+                <w:b w:val="0"/>
+                <w:caps w:val="0"/>
+                <w:color w:val="595959" w:themeColor="text1" w:themeTint="A6"/>
+                <w:sz w:val="22"/>
+                <w:szCs w:val="22"/>
+              </w:rPr>
             </w:pPr>
             <w:r>
-              <w:t>Programming Methodology(I&amp;II), Data Structures and Algorithms, Design and Analysis of Algorithms, Independent Software Development, Intro to Computer Networks, Introduction to Computer Security, Software Engineering, Computer Organization.</w:t>
+              <w:t>Introduction to Computer Security</w:t>
+            </w:r>
+          </w:p>
+          <w:p>
+            <w:r>
+              <w:t>Machine Learning (currently enrolled)</w:t>
+            </w:r>
+          </w:p>
+          <w:p>
+            <w:r>
+              <w:t>Internet Architecture (currently enrolled)</w:t>
+            </w:r>
+          </w:p>
+          <w:p>
+            <w:pPr>
+              <w:rPr>
+                <w:b/>
+                <w:bCs/>
+              </w:rPr>
+            </w:pPr>
+            <w:r>
+              <w:rPr>
+                <w:b/>
+                <w:bCs/>
+              </w:rPr>
+              <w:t>Software Engineering Specialization</w:t>
+            </w:r>
+          </w:p>
+          <w:p>
+            <w:r>
+              <w:t>Software Testing</w:t>
+            </w:r>
+          </w:p>
+          <w:p>
+            <w:r>
+              <w:t>Software Engineering Principles and Patterns</w:t>
+            </w:r>
+          </w:p>
+          <w:p/>
+        </w:tc>
+      </w:tr>
+    </w:tbl>
+    <w:tbl>
+      <w:tblPr>
+        <w:tblStyle w:val="TableGrid"/>
+        <w:tblpPr w:leftFromText="180" w:rightFromText="180" w:vertAnchor="text" w:horzAnchor="margin" w:tblpY="4761"/>
+        <w:tblW w:w="10562" w:type="dxa"/>
+        <w:tblLook w:val="04A0" w:firstRow="1" w:lastRow="0" w:firstColumn="1" w:lastColumn="0" w:noHBand="0" w:noVBand="1"/>
+        <w:tblDescription w:val="Layout table for name, contact info, and objective"/>
+      </w:tblPr>
+      <w:tblGrid>
+        <w:gridCol w:w="10562"/>
+      </w:tblGrid>
+      <w:tr>
+        <w:trPr>
+          <w:trHeight w:val="674"/>
+        </w:trPr>
+        <w:tc>
+          <w:tcPr>
+            <w:tcW w:w="10562" w:type="dxa"/>
+          </w:tcPr>
+          <w:p>
+            <w:pPr>
+              <w:rPr>
+                <w:rStyle w:val="Heading1Char"/>
+                <w:sz w:val="24"/>
+                <w:szCs w:val="24"/>
+              </w:rPr>
+            </w:pPr>
+            <w:r>
+              <w:rPr>
+                <w:rStyle w:val="Heading1Char"/>
+                <w:sz w:val="24"/>
+                <w:szCs w:val="24"/>
+              </w:rPr>
+              <w:t>Professional Experience</w:t>
+            </w:r>
+          </w:p>
+          <w:p>
+            <w:pPr>
+              <w:rPr>
+                <w:rFonts w:asciiTheme="majorHAnsi" w:eastAsiaTheme="majorEastAsia" w:hAnsiTheme="majorHAnsi" w:cstheme="majorBidi"/>
+                <w:b/>
+                <w:caps/>
+                <w:color w:val="262626" w:themeColor="text1" w:themeTint="D9"/>
+                <w:sz w:val="24"/>
+                <w:szCs w:val="24"/>
+              </w:rPr>
+            </w:pPr>
+            <w:proofErr w:type="spellStart"/>
+            <w:r>
+              <w:rPr>
+                <w:b/>
+                <w:bCs/>
+              </w:rPr>
+              <w:t>Devops</w:t>
+            </w:r>
+            <w:proofErr w:type="spellEnd"/>
+            <w:r>
+              <w:rPr>
+                <w:b/>
+                <w:bCs/>
+              </w:rPr>
+              <w:t xml:space="preserve"> </w:t>
+            </w:r>
+            <w:r>
+              <w:rPr>
+                <w:b/>
+                <w:bCs/>
+              </w:rPr>
+              <w:t>Intern at Autodesk (SRE-</w:t>
+            </w:r>
+            <w:proofErr w:type="gramStart"/>
+            <w:r>
+              <w:rPr>
+                <w:b/>
+                <w:bCs/>
+              </w:rPr>
+              <w:t xml:space="preserve">Identity)   </w:t>
+            </w:r>
+            <w:proofErr w:type="gramEnd"/>
+            <w:r>
+              <w:rPr>
+                <w:b/>
+                <w:bCs/>
+              </w:rPr>
+              <w:t xml:space="preserve">                                                               </w:t>
+            </w:r>
+            <w:r>
+              <w:rPr>
+                <w:b/>
+                <w:bCs/>
+              </w:rPr>
+              <w:t xml:space="preserve">   </w:t>
+            </w:r>
+            <w:r>
+              <w:rPr>
+                <w:b/>
+                <w:bCs/>
+              </w:rPr>
+              <w:t>Jan 2021 – J</w:t>
+            </w:r>
+            <w:r>
+              <w:rPr>
+                <w:b/>
+                <w:bCs/>
+              </w:rPr>
+              <w:t>ul</w:t>
+            </w:r>
+            <w:r>
+              <w:rPr>
+                <w:b/>
+                <w:bCs/>
+              </w:rPr>
+              <w:t xml:space="preserve"> 2021</w:t>
+            </w:r>
+          </w:p>
+          <w:p>
+            <w:pPr>
+              <w:spacing w:after="160" w:line="259" w:lineRule="auto"/>
+              <w:rPr>
+                <w:b/>
+                <w:bCs/>
+              </w:rPr>
+            </w:pPr>
+            <w:r>
+              <w:t xml:space="preserve">Wrote </w:t>
+            </w:r>
+            <w:r>
+              <w:rPr>
+                <w:b/>
+                <w:bCs/>
+              </w:rPr>
+              <w:t>Terraform modules</w:t>
+            </w:r>
+            <w:r>
+              <w:t xml:space="preserve"> and applications used in all environments for the migration of services in </w:t>
+            </w:r>
+            <w:r>
+              <w:rPr>
+                <w:b/>
+                <w:bCs/>
+              </w:rPr>
+              <w:t>AWS</w:t>
+            </w:r>
+            <w:r>
+              <w:t xml:space="preserve">; Terraform modules can be found here: </w:t>
+            </w:r>
+            <w:hyperlink r:id="rId12" w:history="1">
+              <w:r>
+                <w:rPr>
+                  <w:rStyle w:val="Hyperlink"/>
+                </w:rPr>
+                <w:t>https://github.com/Terraform-Module-AWS</w:t>
+              </w:r>
+            </w:hyperlink>
+            <w:r>
+              <w:t xml:space="preserve"> </w:t>
+            </w:r>
+          </w:p>
+          <w:p>
+            <w:pPr>
+              <w:spacing w:after="160" w:line="259" w:lineRule="auto"/>
+            </w:pPr>
+            <w:r>
+              <w:t xml:space="preserve">Implemented </w:t>
+            </w:r>
+            <w:r>
+              <w:rPr>
+                <w:b/>
+                <w:bCs/>
+              </w:rPr>
+              <w:t>end-to-end pipeline</w:t>
+            </w:r>
+            <w:r>
+              <w:t xml:space="preserve"> in </w:t>
+            </w:r>
+            <w:r>
+              <w:rPr>
+                <w:b/>
+                <w:bCs/>
+              </w:rPr>
+              <w:t>Jenkins</w:t>
+            </w:r>
+            <w:r>
+              <w:t xml:space="preserve"> for renewal of certificates in Venafi and AWS.</w:t>
+            </w:r>
+          </w:p>
+          <w:p>
+            <w:pPr>
+              <w:spacing w:after="160" w:line="259" w:lineRule="auto"/>
+              <w:ind w:left="360"/>
+              <w:rPr>
+                <w:rStyle w:val="Heading1Char"/>
+                <w:rFonts w:asciiTheme="minorHAnsi" w:eastAsiaTheme="minorHAnsi" w:hAnsiTheme="minorHAnsi" w:cstheme="minorBidi"/>
+                <w:b w:val="0"/>
+                <w:caps w:val="0"/>
+                <w:color w:val="595959" w:themeColor="text1" w:themeTint="A6"/>
+                <w:sz w:val="22"/>
+                <w:szCs w:val="22"/>
+              </w:rPr>
+            </w:pPr>
+          </w:p>
+        </w:tc>
+      </w:tr>
+      <w:tr>
+        <w:trPr>
+          <w:trHeight w:val="5621"/>
+        </w:trPr>
+        <w:tc>
+          <w:tcPr>
+            <w:tcW w:w="10562" w:type="dxa"/>
+          </w:tcPr>
+          <w:p>
+            <w:pPr>
+              <w:rPr>
+                <w:rStyle w:val="Heading1Char"/>
+                <w:sz w:val="24"/>
+                <w:szCs w:val="24"/>
+              </w:rPr>
+            </w:pPr>
+            <w:r>
+              <w:rPr>
+                <w:rStyle w:val="Heading1Char"/>
+                <w:sz w:val="24"/>
+                <w:szCs w:val="24"/>
+              </w:rPr>
+              <w:t>pROJECTS Showcase</w:t>
+            </w:r>
+          </w:p>
+          <w:p>
+            <w:pPr>
+              <w:rPr>
+                <w:rFonts w:asciiTheme="majorHAnsi" w:eastAsiaTheme="majorEastAsia" w:hAnsiTheme="majorHAnsi" w:cstheme="majorBidi"/>
+                <w:b/>
+                <w:caps/>
+                <w:color w:val="262626" w:themeColor="text1" w:themeTint="D9"/>
+                <w:sz w:val="24"/>
+                <w:szCs w:val="24"/>
+              </w:rPr>
+            </w:pPr>
+          </w:p>
+          <w:p>
+            <w:r>
+              <w:rPr>
+                <w:b/>
+                <w:bCs/>
+              </w:rPr>
+              <w:t xml:space="preserve">Unix Shell: </w:t>
+            </w:r>
+          </w:p>
+          <w:p>
+            <w:pPr>
+              <w:spacing w:after="160" w:line="259" w:lineRule="auto"/>
+              <w:rPr>
+                <w:b/>
+                <w:bCs/>
+              </w:rPr>
+            </w:pPr>
+            <w:r>
+              <w:t>Command-Line-Interface Shell written in Java with selected capabilities of the Unix Shell.</w:t>
+            </w:r>
+          </w:p>
+          <w:p>
+            <w:pPr>
+              <w:spacing w:after="160" w:line="259" w:lineRule="auto"/>
+              <w:rPr>
+                <w:b/>
+                <w:bCs/>
+              </w:rPr>
+            </w:pPr>
+            <w:r>
+              <w:rPr>
+                <w:b/>
+                <w:bCs/>
+              </w:rPr>
+              <w:t>Utilized</w:t>
+            </w:r>
+            <w:r>
+              <w:t>: Java, Testing Frameworks (</w:t>
+            </w:r>
+            <w:proofErr w:type="spellStart"/>
+            <w:r>
+              <w:t>Randoop</w:t>
+            </w:r>
+            <w:proofErr w:type="spellEnd"/>
+            <w:r>
+              <w:t xml:space="preserve">, Mockito, </w:t>
+            </w:r>
+            <w:proofErr w:type="spellStart"/>
+            <w:r>
+              <w:t>SquareTest</w:t>
+            </w:r>
+            <w:proofErr w:type="spellEnd"/>
+            <w:r>
+              <w:t xml:space="preserve">, </w:t>
+            </w:r>
+            <w:proofErr w:type="spellStart"/>
+            <w:r>
+              <w:t>DiffBlue</w:t>
+            </w:r>
+            <w:proofErr w:type="spellEnd"/>
+            <w:r>
+              <w:t xml:space="preserve">, </w:t>
+            </w:r>
+            <w:proofErr w:type="spellStart"/>
+            <w:r>
+              <w:t>Evosuite</w:t>
+            </w:r>
+            <w:proofErr w:type="spellEnd"/>
+            <w:r>
+              <w:t>)</w:t>
+            </w:r>
+          </w:p>
+          <w:p>
+            <w:pPr>
+              <w:spacing w:after="160" w:line="259" w:lineRule="auto"/>
+            </w:pPr>
+            <w:r>
+              <w:rPr>
+                <w:b/>
+                <w:bCs/>
+              </w:rPr>
+              <w:t>Responsibilities</w:t>
+            </w:r>
+            <w:r>
+              <w:t xml:space="preserve">: Implementation and testing of </w:t>
+            </w:r>
+            <w:r>
+              <w:rPr>
+                <w:b/>
+                <w:bCs/>
+              </w:rPr>
+              <w:t>Split</w:t>
+            </w:r>
+            <w:r>
+              <w:t xml:space="preserve">, </w:t>
+            </w:r>
+            <w:proofErr w:type="spellStart"/>
+            <w:r>
+              <w:rPr>
+                <w:b/>
+                <w:bCs/>
+              </w:rPr>
+              <w:t>Uniq</w:t>
+            </w:r>
+            <w:proofErr w:type="spellEnd"/>
+            <w:r>
+              <w:t xml:space="preserve">, </w:t>
+            </w:r>
+            <w:r>
+              <w:rPr>
+                <w:b/>
+                <w:bCs/>
+              </w:rPr>
+              <w:t>Redirection</w:t>
+            </w:r>
+            <w:r>
+              <w:t xml:space="preserve"> functionality in Unix. General Testing of other features as well.</w:t>
+            </w:r>
+          </w:p>
+          <w:p>
+            <w:pPr>
+              <w:spacing w:after="160" w:line="259" w:lineRule="auto"/>
+            </w:pPr>
+          </w:p>
+          <w:p>
+            <w:pPr>
+              <w:rPr>
+                <w:b/>
+                <w:bCs/>
+              </w:rPr>
+            </w:pPr>
+            <w:proofErr w:type="spellStart"/>
+            <w:r>
+              <w:rPr>
+                <w:b/>
+                <w:bCs/>
+              </w:rPr>
+              <w:t>ChairVise</w:t>
+            </w:r>
+            <w:proofErr w:type="spellEnd"/>
+            <w:r>
+              <w:rPr>
+                <w:b/>
+                <w:bCs/>
+              </w:rPr>
+              <w:t xml:space="preserve"> / </w:t>
+            </w:r>
+            <w:proofErr w:type="spellStart"/>
+            <w:r>
+              <w:rPr>
+                <w:b/>
+                <w:bCs/>
+              </w:rPr>
+              <w:t>ChairHub</w:t>
+            </w:r>
+            <w:proofErr w:type="spellEnd"/>
+            <w:r>
+              <w:rPr>
+                <w:b/>
+                <w:bCs/>
+              </w:rPr>
+              <w:t xml:space="preserve">: </w:t>
+            </w:r>
+            <w:r>
+              <w:t xml:space="preserve"> </w:t>
+            </w:r>
+          </w:p>
+          <w:p>
+            <w:r>
+              <w:rPr>
+                <w:rFonts w:ascii="Segoe UI" w:hAnsi="Segoe UI" w:cs="Segoe UI"/>
+                <w:color w:val="24292F"/>
+                <w:shd w:val="clear" w:color="auto" w:fill="FFFFFF"/>
+              </w:rPr>
+              <w:t>Visualization tool to analyze paper submission information for conferences/ social blog space</w:t>
+            </w:r>
+          </w:p>
+          <w:p>
+            <w:pPr>
+              <w:spacing w:after="160" w:line="259" w:lineRule="auto"/>
+            </w:pPr>
+            <w:r>
+              <w:rPr>
+                <w:b/>
+                <w:bCs/>
+              </w:rPr>
+              <w:t>Utilized</w:t>
+            </w:r>
+            <w:r>
+              <w:t xml:space="preserve">: </w:t>
+            </w:r>
+            <w:proofErr w:type="spellStart"/>
+            <w:r>
+              <w:t>VueJS</w:t>
+            </w:r>
+            <w:proofErr w:type="spellEnd"/>
+            <w:r>
+              <w:t xml:space="preserve">, </w:t>
+            </w:r>
+            <w:proofErr w:type="spellStart"/>
+            <w:r>
+              <w:t>VueX</w:t>
+            </w:r>
+            <w:proofErr w:type="spellEnd"/>
+            <w:r>
+              <w:t>, Java</w:t>
+            </w:r>
+          </w:p>
+          <w:p>
+            <w:pPr>
+              <w:spacing w:after="160" w:line="259" w:lineRule="auto"/>
+              <w:rPr>
+                <w:b/>
+                <w:bCs/>
+              </w:rPr>
+            </w:pPr>
+            <w:r>
+              <w:rPr>
+                <w:b/>
+                <w:bCs/>
+              </w:rPr>
+              <w:t>Responsibilities</w:t>
+            </w:r>
+            <w:r>
+              <w:t xml:space="preserve">: Implementation of </w:t>
+            </w:r>
+            <w:r>
+              <w:rPr>
+                <w:b/>
+                <w:bCs/>
+              </w:rPr>
+              <w:t>annotation</w:t>
+            </w:r>
+            <w:r>
+              <w:t xml:space="preserve"> feature, frontend for </w:t>
+            </w:r>
+            <w:r>
+              <w:rPr>
+                <w:b/>
+                <w:bCs/>
+              </w:rPr>
+              <w:t>Organization Newsfeed</w:t>
+            </w:r>
+            <w:r>
+              <w:t xml:space="preserve">, </w:t>
+            </w:r>
+            <w:r>
+              <w:rPr>
+                <w:b/>
+                <w:bCs/>
+              </w:rPr>
+              <w:t>Join, Leave</w:t>
+            </w:r>
+            <w:r>
+              <w:rPr>
+                <w:b/>
+                <w:bCs/>
+              </w:rPr>
+              <w:t xml:space="preserve">, </w:t>
+            </w:r>
+            <w:r>
+              <w:rPr>
+                <w:b/>
+                <w:bCs/>
+              </w:rPr>
+              <w:t xml:space="preserve">Post </w:t>
+            </w:r>
+            <w:r>
+              <w:t>and</w:t>
+            </w:r>
+            <w:r>
+              <w:rPr>
+                <w:b/>
+                <w:bCs/>
+              </w:rPr>
+              <w:t xml:space="preserve"> notification </w:t>
+            </w:r>
+            <w:r>
+              <w:t>pages</w:t>
+            </w:r>
+            <w:r>
+              <w:rPr>
+                <w:b/>
+                <w:bCs/>
+              </w:rPr>
+              <w:t>.</w:t>
+            </w:r>
+          </w:p>
+          <w:p>
+            <w:pPr>
+              <w:rPr>
+                <w:b/>
+                <w:bCs/>
+              </w:rPr>
+            </w:pPr>
+          </w:p>
+          <w:p>
+            <w:pPr>
+              <w:rPr>
+                <w:b/>
+                <w:bCs/>
+              </w:rPr>
+            </w:pPr>
+            <w:r>
+              <w:rPr>
+                <w:b/>
+                <w:bCs/>
+              </w:rPr>
+              <w:t xml:space="preserve">Volant: Travel companion project at NUS </w:t>
+            </w:r>
+          </w:p>
+          <w:p>
+            <w:pPr>
+              <w:spacing w:after="160" w:line="259" w:lineRule="auto"/>
+            </w:pPr>
+            <w:r>
+              <w:t xml:space="preserve">Command-Line-Interface brownfield project adapted from SEEDU’s </w:t>
+            </w:r>
+            <w:proofErr w:type="spellStart"/>
+            <w:r>
+              <w:t>AddressBook</w:t>
+            </w:r>
+            <w:proofErr w:type="spellEnd"/>
+            <w:r>
+              <w:t xml:space="preserve"> application.</w:t>
+            </w:r>
+          </w:p>
+          <w:p>
+            <w:pPr>
+              <w:spacing w:after="160" w:line="259" w:lineRule="auto"/>
+            </w:pPr>
+            <w:r>
+              <w:rPr>
+                <w:b/>
+                <w:bCs/>
+              </w:rPr>
+              <w:t>Utilized</w:t>
+            </w:r>
+            <w:r>
+              <w:t xml:space="preserve">: Java, JavaFX, CSS, Travis CI, Git, </w:t>
+            </w:r>
+            <w:proofErr w:type="spellStart"/>
+            <w:r>
+              <w:t>Github</w:t>
+            </w:r>
+            <w:proofErr w:type="spellEnd"/>
+            <w:r>
+              <w:t>, Json</w:t>
+            </w:r>
+          </w:p>
+          <w:p>
+            <w:pPr>
+              <w:spacing w:after="160" w:line="259" w:lineRule="auto"/>
+              <w:rPr>
+                <w:b/>
+                <w:bCs/>
+              </w:rPr>
+            </w:pPr>
+            <w:r>
+              <w:rPr>
+                <w:b/>
+                <w:bCs/>
+              </w:rPr>
+              <w:t>Responsibilities</w:t>
+            </w:r>
+            <w:r>
+              <w:t>: Redesigned GUI using JavaFX and CSS; Implemented storage component with Json and itinerary feature functionality of project.</w:t>
             </w:r>
           </w:p>
           <w:p>
@@ -543,333 +1258,11 @@
         <w:tab/>
       </w:r>
     </w:p>
-    <w:p/>
-    <w:tbl>
-      <w:tblPr>
-        <w:tblStyle w:val="TableGrid"/>
-        <w:tblpPr w:leftFromText="180" w:rightFromText="180" w:vertAnchor="text" w:horzAnchor="margin" w:tblpY="547"/>
-        <w:tblW w:w="9903" w:type="dxa"/>
-        <w:tblLook w:val="04A0" w:firstRow="1" w:lastRow="0" w:firstColumn="1" w:lastColumn="0" w:noHBand="0" w:noVBand="1"/>
-      </w:tblPr>
-      <w:tblGrid>
-        <w:gridCol w:w="9903"/>
-      </w:tblGrid>
-      <w:tr>
-        <w:trPr>
-          <w:trHeight w:val="4294"/>
-        </w:trPr>
-        <w:tc>
-          <w:tcPr>
-            <w:tcW w:w="9903" w:type="dxa"/>
-          </w:tcPr>
-          <w:p>
-            <w:r>
-              <w:rPr>
-                <w:rStyle w:val="Heading1Char"/>
-                <w:sz w:val="24"/>
-                <w:szCs w:val="24"/>
-              </w:rPr>
-              <w:t>pROJECTS</w:t>
-            </w:r>
-          </w:p>
-          <w:p>
-            <w:proofErr w:type="spellStart"/>
-            <w:r>
-              <w:rPr>
-                <w:b/>
-                <w:bCs/>
-              </w:rPr>
-              <w:t>CookForYou</w:t>
-            </w:r>
-            <w:proofErr w:type="spellEnd"/>
-            <w:r>
-              <w:rPr>
-                <w:b/>
-                <w:bCs/>
-              </w:rPr>
-              <w:t xml:space="preserve">:  Cooking Recipe assistant </w:t>
-            </w:r>
-            <w:hyperlink r:id="rId10" w:history="1">
-              <w:r>
-                <w:rPr>
-                  <w:rStyle w:val="Hyperlink"/>
-                </w:rPr>
-                <w:t>https://github.com/zsoh97/CookForYou</w:t>
-              </w:r>
-            </w:hyperlink>
-          </w:p>
-          <w:p>
-            <w:pPr>
-              <w:pStyle w:val="ListParagraph"/>
-              <w:numPr>
-                <w:ilvl w:val="0"/>
-                <w:numId w:val="14"/>
-              </w:numPr>
-              <w:spacing w:after="160" w:line="259" w:lineRule="auto"/>
-              <w:rPr>
-                <w:b/>
-                <w:bCs/>
-              </w:rPr>
-            </w:pPr>
-            <w:proofErr w:type="spellStart"/>
-            <w:r>
-              <w:t>CookForYou</w:t>
-            </w:r>
-            <w:proofErr w:type="spellEnd"/>
-            <w:r>
-              <w:t xml:space="preserve"> aims to allow anyone to search up recipes based on the available ingredients.</w:t>
-            </w:r>
-          </w:p>
-          <w:p>
-            <w:pPr>
-              <w:pStyle w:val="ListParagraph"/>
-              <w:numPr>
-                <w:ilvl w:val="0"/>
-                <w:numId w:val="14"/>
-              </w:numPr>
-              <w:spacing w:after="160" w:line="259" w:lineRule="auto"/>
-              <w:rPr>
-                <w:b/>
-                <w:bCs/>
-              </w:rPr>
-            </w:pPr>
-            <w:r>
-              <w:t xml:space="preserve">Utilized: Java, Firebase, </w:t>
-            </w:r>
-            <w:proofErr w:type="spellStart"/>
-            <w:r>
-              <w:t>Firestore</w:t>
-            </w:r>
-            <w:proofErr w:type="spellEnd"/>
-            <w:r>
-              <w:t xml:space="preserve">, </w:t>
-            </w:r>
-            <w:proofErr w:type="spellStart"/>
-            <w:r>
-              <w:t>Github</w:t>
-            </w:r>
-            <w:proofErr w:type="spellEnd"/>
-            <w:r>
-              <w:t>, Android Studio</w:t>
-            </w:r>
-          </w:p>
-          <w:p>
-            <w:pPr>
-              <w:pStyle w:val="ListParagraph"/>
-              <w:numPr>
-                <w:ilvl w:val="0"/>
-                <w:numId w:val="14"/>
-              </w:numPr>
-              <w:spacing w:after="160" w:line="259" w:lineRule="auto"/>
-              <w:rPr>
-                <w:b/>
-                <w:bCs/>
-              </w:rPr>
-            </w:pPr>
-            <w:r>
-              <w:t>Responsibilities: UI design using HTML/CSS, integrated database storing of user information and favoriting functionality using Firebase/</w:t>
-            </w:r>
-            <w:proofErr w:type="spellStart"/>
-            <w:r>
-              <w:t>Firestore</w:t>
-            </w:r>
-            <w:proofErr w:type="spellEnd"/>
-            <w:r>
-              <w:t>.</w:t>
-            </w:r>
-          </w:p>
-          <w:p>
-            <w:pPr>
-              <w:rPr>
-                <w:b/>
-                <w:bCs/>
-              </w:rPr>
-            </w:pPr>
-            <w:r>
-              <w:rPr>
-                <w:b/>
-                <w:bCs/>
-              </w:rPr>
-              <w:t xml:space="preserve">Volant: Travel companion project at NUS </w:t>
-            </w:r>
-            <w:hyperlink r:id="rId11" w:history="1">
-              <w:r>
-                <w:rPr>
-                  <w:rStyle w:val="Hyperlink"/>
-                </w:rPr>
-                <w:t>https://github.com/AY1920S2-CS2103T-F09-4/main</w:t>
-              </w:r>
-            </w:hyperlink>
-          </w:p>
-          <w:p>
-            <w:pPr>
-              <w:pStyle w:val="ListParagraph"/>
-              <w:numPr>
-                <w:ilvl w:val="0"/>
-                <w:numId w:val="15"/>
-              </w:numPr>
-              <w:spacing w:after="160" w:line="259" w:lineRule="auto"/>
-            </w:pPr>
-            <w:r>
-              <w:t xml:space="preserve">Command-Line-Interface brownfield project adapted from SEEDU’s </w:t>
-            </w:r>
-            <w:proofErr w:type="spellStart"/>
-            <w:r>
-              <w:t>AddressBook</w:t>
-            </w:r>
-            <w:proofErr w:type="spellEnd"/>
-            <w:r>
-              <w:t xml:space="preserve"> application.</w:t>
-            </w:r>
-          </w:p>
-          <w:p>
-            <w:pPr>
-              <w:pStyle w:val="ListParagraph"/>
-              <w:numPr>
-                <w:ilvl w:val="0"/>
-                <w:numId w:val="15"/>
-              </w:numPr>
-              <w:spacing w:after="160" w:line="259" w:lineRule="auto"/>
-            </w:pPr>
-            <w:r>
-              <w:t xml:space="preserve">Utilized: Java, JavaFX, CSS, Travis CI, Git, </w:t>
-            </w:r>
-            <w:proofErr w:type="spellStart"/>
-            <w:r>
-              <w:t>Github</w:t>
-            </w:r>
-            <w:proofErr w:type="spellEnd"/>
-            <w:r>
-              <w:t>, Json</w:t>
-            </w:r>
-          </w:p>
-          <w:p>
-            <w:pPr>
-              <w:pStyle w:val="ListParagraph"/>
-              <w:numPr>
-                <w:ilvl w:val="0"/>
-                <w:numId w:val="15"/>
-              </w:numPr>
-              <w:spacing w:after="160" w:line="259" w:lineRule="auto"/>
-            </w:pPr>
-            <w:r>
-              <w:t>Responsibilities: Redesigned GUI using JavaFX and CSS; Implemented storage component with Json and itinerary feature functionality of project.</w:t>
-            </w:r>
-          </w:p>
-          <w:p>
-            <w:pPr>
-              <w:rPr>
-                <w:b/>
-                <w:bCs/>
-              </w:rPr>
-            </w:pPr>
-            <w:proofErr w:type="spellStart"/>
-            <w:proofErr w:type="gramStart"/>
-            <w:r>
-              <w:rPr>
-                <w:b/>
-                <w:bCs/>
-              </w:rPr>
-              <w:t>SudokuSo</w:t>
-            </w:r>
-            <w:r>
-              <w:rPr>
-                <w:b/>
-                <w:bCs/>
-              </w:rPr>
-              <w:t>lver</w:t>
-            </w:r>
-            <w:proofErr w:type="spellEnd"/>
-            <w:r>
-              <w:rPr>
-                <w:b/>
-                <w:bCs/>
-              </w:rPr>
-              <w:t xml:space="preserve"> </w:t>
-            </w:r>
-            <w:r>
-              <w:rPr>
-                <w:b/>
-                <w:bCs/>
-              </w:rPr>
-              <w:t>:</w:t>
-            </w:r>
-            <w:proofErr w:type="gramEnd"/>
-            <w:r>
-              <w:rPr>
-                <w:b/>
-                <w:bCs/>
-              </w:rPr>
-              <w:t xml:space="preserve"> Sudoku game with solver </w:t>
-            </w:r>
-            <w:hyperlink r:id="rId12" w:history="1">
-              <w:r>
-                <w:rPr>
-                  <w:rStyle w:val="Hyperlink"/>
-                </w:rPr>
-                <w:t>https://github.com/zsoh97/SudokuSolver</w:t>
-              </w:r>
-            </w:hyperlink>
-          </w:p>
-          <w:p>
-            <w:pPr>
-              <w:pStyle w:val="ListParagraph"/>
-              <w:numPr>
-                <w:ilvl w:val="0"/>
-                <w:numId w:val="20"/>
-              </w:numPr>
-              <w:spacing w:after="160" w:line="259" w:lineRule="auto"/>
-            </w:pPr>
-            <w:r>
-              <w:t>2020 individual summer project, done to better familiarize myself with python syntax.</w:t>
-            </w:r>
-          </w:p>
-          <w:p>
-            <w:pPr>
-              <w:pStyle w:val="ListParagraph"/>
-              <w:numPr>
-                <w:ilvl w:val="0"/>
-                <w:numId w:val="20"/>
-              </w:numPr>
-              <w:spacing w:after="160" w:line="259" w:lineRule="auto"/>
-            </w:pPr>
-            <w:r>
-              <w:t>Integrated ‘solve’ functionality that utilizes backtracking algorithm.</w:t>
-            </w:r>
-          </w:p>
-          <w:p>
-            <w:pPr>
-              <w:pStyle w:val="ListParagraph"/>
-              <w:numPr>
-                <w:ilvl w:val="0"/>
-                <w:numId w:val="20"/>
-              </w:numPr>
-              <w:spacing w:after="160" w:line="259" w:lineRule="auto"/>
-            </w:pPr>
-            <w:r>
-              <w:t xml:space="preserve">Utilized: Python, </w:t>
-            </w:r>
-            <w:proofErr w:type="spellStart"/>
-            <w:r>
-              <w:t>Pygame</w:t>
-            </w:r>
-            <w:proofErr w:type="spellEnd"/>
-          </w:p>
-        </w:tc>
-      </w:tr>
-    </w:tbl>
-    <w:p>
-      <w:pPr>
-        <w:rPr>
-          <w:lang w:val="en-SG"/>
-        </w:rPr>
-      </w:pPr>
-    </w:p>
     <w:sectPr>
       <w:footerReference w:type="default" r:id="rId13"/>
       <w:headerReference w:type="first" r:id="rId14"/>
       <w:pgSz w:w="12240" w:h="15840" w:code="1"/>
-      <w:pgMar w:top="950" w:right="1440" w:bottom="1080" w:left="1440" w:header="576" w:footer="720" w:gutter="0"/>
+      <w:pgMar w:top="618" w:right="794" w:bottom="624" w:left="794" w:header="576" w:footer="720" w:gutter="0"/>
       <w:cols w:space="720"/>
       <w:titlePg/>
       <w:docGrid w:linePitch="360"/>
@@ -879,7 +1272,7 @@
 </file>
 
 <file path=word/endnotes.xml><?xml version="1.0" encoding="utf-8"?>
-<w:endnotes xmlns:wpc="http://schemas.microsoft.com/office/word/2010/wordprocessingCanvas" xmlns:cx="http://schemas.microsoft.com/office/drawing/2014/chartex" xmlns:cx1="http://schemas.microsoft.com/office/drawing/2015/9/8/chartex" xmlns:cx2="http://schemas.microsoft.com/office/drawing/2015/10/21/chartex" xmlns:cx3="http://schemas.microsoft.com/office/drawing/2016/5/9/chartex" xmlns:cx4="http://schemas.microsoft.com/office/drawing/2016/5/10/chartex" xmlns:cx5="http://schemas.microsoft.com/office/drawing/2016/5/11/chartex" xmlns:cx6="http://schemas.microsoft.com/office/drawing/2016/5/12/chartex" xmlns:cx7="http://schemas.microsoft.com/office/drawing/2016/5/13/chartex" xmlns:cx8="http://schemas.microsoft.com/office/drawing/2016/5/14/chartex" xmlns:mc="http://schemas.openxmlformats.org/markup-compatibility/2006" xmlns:aink="http://schemas.microsoft.com/office/drawing/2016/ink" xmlns:am3d="http://schemas.microsoft.com/office/drawing/2017/model3d" xmlns:o="urn:schemas-microsoft-com:office:office" xmlns:r="http://schemas.openxmlformats.org/officeDocument/2006/relationships" xmlns:m="http://schemas.openxmlformats.org/officeDocument/2006/math" xmlns:v="urn:schemas-microsoft-com:vml" xmlns:wp14="http://schemas.microsoft.com/office/word/2010/wordprocessingDrawing" xmlns:wp="http://schemas.openxmlformats.org/drawingml/2006/wordprocessingDrawing" xmlns:w10="urn:schemas-microsoft-com:office:word" xmlns:w="http://schemas.openxmlformats.org/wordprocessingml/2006/main" xmlns:w14="http://schemas.microsoft.com/office/word/2010/wordml" xmlns:w15="http://schemas.microsoft.com/office/word/2012/wordml" xmlns:w16cex="http://schemas.microsoft.com/office/word/2018/wordml/cex" xmlns:w16cid="http://schemas.microsoft.com/office/word/2016/wordml/cid" xmlns:w16="http://schemas.microsoft.com/office/word/2018/wordml" xmlns:w16se="http://schemas.microsoft.com/office/word/2015/wordml/symex" xmlns:wpg="http://schemas.microsoft.com/office/word/2010/wordprocessingGroup" xmlns:wpi="http://schemas.microsoft.com/office/word/2010/wordprocessingInk" xmlns:wne="http://schemas.microsoft.com/office/word/2006/wordml" xmlns:wps="http://schemas.microsoft.com/office/word/2010/wordprocessingShape" mc:Ignorable="w14 w15 w16se w16cid w16 w16cex wp14">
+<w:endnotes xmlns:wpc="http://schemas.microsoft.com/office/word/2010/wordprocessingCanvas" xmlns:cx="http://schemas.microsoft.com/office/drawing/2014/chartex" xmlns:cx1="http://schemas.microsoft.com/office/drawing/2015/9/8/chartex" xmlns:cx2="http://schemas.microsoft.com/office/drawing/2015/10/21/chartex" xmlns:cx3="http://schemas.microsoft.com/office/drawing/2016/5/9/chartex" xmlns:cx4="http://schemas.microsoft.com/office/drawing/2016/5/10/chartex" xmlns:cx5="http://schemas.microsoft.com/office/drawing/2016/5/11/chartex" xmlns:cx6="http://schemas.microsoft.com/office/drawing/2016/5/12/chartex" xmlns:cx7="http://schemas.microsoft.com/office/drawing/2016/5/13/chartex" xmlns:cx8="http://schemas.microsoft.com/office/drawing/2016/5/14/chartex" xmlns:mc="http://schemas.openxmlformats.org/markup-compatibility/2006" xmlns:aink="http://schemas.microsoft.com/office/drawing/2016/ink" xmlns:am3d="http://schemas.microsoft.com/office/drawing/2017/model3d" xmlns:o="urn:schemas-microsoft-com:office:office" xmlns:r="http://schemas.openxmlformats.org/officeDocument/2006/relationships" xmlns:m="http://schemas.openxmlformats.org/officeDocument/2006/math" xmlns:v="urn:schemas-microsoft-com:vml" xmlns:wp14="http://schemas.microsoft.com/office/word/2010/wordprocessingDrawing" xmlns:wp="http://schemas.openxmlformats.org/drawingml/2006/wordprocessingDrawing" xmlns:w10="urn:schemas-microsoft-com:office:word" xmlns:w="http://schemas.openxmlformats.org/wordprocessingml/2006/main" xmlns:w14="http://schemas.microsoft.com/office/word/2010/wordml" xmlns:w15="http://schemas.microsoft.com/office/word/2012/wordml" xmlns:w16cex="http://schemas.microsoft.com/office/word/2018/wordml/cex" xmlns:w16cid="http://schemas.microsoft.com/office/word/2016/wordml/cid" xmlns:w16="http://schemas.microsoft.com/office/word/2018/wordml" xmlns:w16sdtdh="http://schemas.microsoft.com/office/word/2020/wordml/sdtdatahash" xmlns:w16se="http://schemas.microsoft.com/office/word/2015/wordml/symex" xmlns:wpg="http://schemas.microsoft.com/office/word/2010/wordprocessingGroup" xmlns:wpi="http://schemas.microsoft.com/office/word/2010/wordprocessingInk" xmlns:wne="http://schemas.microsoft.com/office/word/2006/wordml" xmlns:wps="http://schemas.microsoft.com/office/word/2010/wordprocessingShape" mc:Ignorable="w14 w15 w16se w16cid w16 w16cex w16sdtdh wp14">
   <w:endnote w:type="separator" w:id="-1">
     <w:p>
       <w:r>
@@ -902,7 +1295,7 @@
 </file>
 
 <file path=word/footer1.xml><?xml version="1.0" encoding="utf-8"?>
-<w:ftr xmlns:wpc="http://schemas.microsoft.com/office/word/2010/wordprocessingCanvas" xmlns:cx="http://schemas.microsoft.com/office/drawing/2014/chartex" xmlns:cx1="http://schemas.microsoft.com/office/drawing/2015/9/8/chartex" xmlns:cx2="http://schemas.microsoft.com/office/drawing/2015/10/21/chartex" xmlns:cx3="http://schemas.microsoft.com/office/drawing/2016/5/9/chartex" xmlns:cx4="http://schemas.microsoft.com/office/drawing/2016/5/10/chartex" xmlns:cx5="http://schemas.microsoft.com/office/drawing/2016/5/11/chartex" xmlns:cx6="http://schemas.microsoft.com/office/drawing/2016/5/12/chartex" xmlns:cx7="http://schemas.microsoft.com/office/drawing/2016/5/13/chartex" xmlns:cx8="http://schemas.microsoft.com/office/drawing/2016/5/14/chartex" xmlns:mc="http://schemas.openxmlformats.org/markup-compatibility/2006" xmlns:aink="http://schemas.microsoft.com/office/drawing/2016/ink" xmlns:am3d="http://schemas.microsoft.com/office/drawing/2017/model3d" xmlns:o="urn:schemas-microsoft-com:office:office" xmlns:r="http://schemas.openxmlformats.org/officeDocument/2006/relationships" xmlns:m="http://schemas.openxmlformats.org/officeDocument/2006/math" xmlns:v="urn:schemas-microsoft-com:vml" xmlns:wp14="http://schemas.microsoft.com/office/word/2010/wordprocessingDrawing" xmlns:wp="http://schemas.openxmlformats.org/drawingml/2006/wordprocessingDrawing" xmlns:w10="urn:schemas-microsoft-com:office:word" xmlns:w="http://schemas.openxmlformats.org/wordprocessingml/2006/main" xmlns:w14="http://schemas.microsoft.com/office/word/2010/wordml" xmlns:w15="http://schemas.microsoft.com/office/word/2012/wordml" xmlns:w16cex="http://schemas.microsoft.com/office/word/2018/wordml/cex" xmlns:w16cid="http://schemas.microsoft.com/office/word/2016/wordml/cid" xmlns:w16="http://schemas.microsoft.com/office/word/2018/wordml" xmlns:w16se="http://schemas.microsoft.com/office/word/2015/wordml/symex" xmlns:wpg="http://schemas.microsoft.com/office/word/2010/wordprocessingGroup" xmlns:wpi="http://schemas.microsoft.com/office/word/2010/wordprocessingInk" xmlns:wne="http://schemas.microsoft.com/office/word/2006/wordml" xmlns:wps="http://schemas.microsoft.com/office/word/2010/wordprocessingShape" mc:Ignorable="w14 w15 w16se w16cid w16 w16cex wp14">
+<w:ftr xmlns:wpc="http://schemas.microsoft.com/office/word/2010/wordprocessingCanvas" xmlns:cx="http://schemas.microsoft.com/office/drawing/2014/chartex" xmlns:cx1="http://schemas.microsoft.com/office/drawing/2015/9/8/chartex" xmlns:cx2="http://schemas.microsoft.com/office/drawing/2015/10/21/chartex" xmlns:cx3="http://schemas.microsoft.com/office/drawing/2016/5/9/chartex" xmlns:cx4="http://schemas.microsoft.com/office/drawing/2016/5/10/chartex" xmlns:cx5="http://schemas.microsoft.com/office/drawing/2016/5/11/chartex" xmlns:cx6="http://schemas.microsoft.com/office/drawing/2016/5/12/chartex" xmlns:cx7="http://schemas.microsoft.com/office/drawing/2016/5/13/chartex" xmlns:cx8="http://schemas.microsoft.com/office/drawing/2016/5/14/chartex" xmlns:mc="http://schemas.openxmlformats.org/markup-compatibility/2006" xmlns:aink="http://schemas.microsoft.com/office/drawing/2016/ink" xmlns:am3d="http://schemas.microsoft.com/office/drawing/2017/model3d" xmlns:o="urn:schemas-microsoft-com:office:office" xmlns:r="http://schemas.openxmlformats.org/officeDocument/2006/relationships" xmlns:m="http://schemas.openxmlformats.org/officeDocument/2006/math" xmlns:v="urn:schemas-microsoft-com:vml" xmlns:wp14="http://schemas.microsoft.com/office/word/2010/wordprocessingDrawing" xmlns:wp="http://schemas.openxmlformats.org/drawingml/2006/wordprocessingDrawing" xmlns:w10="urn:schemas-microsoft-com:office:word" xmlns:w="http://schemas.openxmlformats.org/wordprocessingml/2006/main" xmlns:w14="http://schemas.microsoft.com/office/word/2010/wordml" xmlns:w15="http://schemas.microsoft.com/office/word/2012/wordml" xmlns:w16cex="http://schemas.microsoft.com/office/word/2018/wordml/cex" xmlns:w16cid="http://schemas.microsoft.com/office/word/2016/wordml/cid" xmlns:w16="http://schemas.microsoft.com/office/word/2018/wordml" xmlns:w16sdtdh="http://schemas.microsoft.com/office/word/2020/wordml/sdtdatahash" xmlns:w16se="http://schemas.microsoft.com/office/word/2015/wordml/symex" xmlns:wpg="http://schemas.microsoft.com/office/word/2010/wordprocessingGroup" xmlns:wpi="http://schemas.microsoft.com/office/word/2010/wordprocessingInk" xmlns:wne="http://schemas.microsoft.com/office/word/2006/wordml" xmlns:wps="http://schemas.microsoft.com/office/word/2010/wordprocessingShape" mc:Ignorable="w14 w15 w16se w16cid w16 w16cex w16sdtdh wp14">
   <w:sdt>
     <w:sdtPr>
       <w:id w:val="813606279"/>
@@ -949,7 +1342,7 @@
 </file>
 
 <file path=word/footnotes.xml><?xml version="1.0" encoding="utf-8"?>
-<w:footnotes xmlns:wpc="http://schemas.microsoft.com/office/word/2010/wordprocessingCanvas" xmlns:cx="http://schemas.microsoft.com/office/drawing/2014/chartex" xmlns:cx1="http://schemas.microsoft.com/office/drawing/2015/9/8/chartex" xmlns:cx2="http://schemas.microsoft.com/office/drawing/2015/10/21/chartex" xmlns:cx3="http://schemas.microsoft.com/office/drawing/2016/5/9/chartex" xmlns:cx4="http://schemas.microsoft.com/office/drawing/2016/5/10/chartex" xmlns:cx5="http://schemas.microsoft.com/office/drawing/2016/5/11/chartex" xmlns:cx6="http://schemas.microsoft.com/office/drawing/2016/5/12/chartex" xmlns:cx7="http://schemas.microsoft.com/office/drawing/2016/5/13/chartex" xmlns:cx8="http://schemas.microsoft.com/office/drawing/2016/5/14/chartex" xmlns:mc="http://schemas.openxmlformats.org/markup-compatibility/2006" xmlns:aink="http://schemas.microsoft.com/office/drawing/2016/ink" xmlns:am3d="http://schemas.microsoft.com/office/drawing/2017/model3d" xmlns:o="urn:schemas-microsoft-com:office:office" xmlns:r="http://schemas.openxmlformats.org/officeDocument/2006/relationships" xmlns:m="http://schemas.openxmlformats.org/officeDocument/2006/math" xmlns:v="urn:schemas-microsoft-com:vml" xmlns:wp14="http://schemas.microsoft.com/office/word/2010/wordprocessingDrawing" xmlns:wp="http://schemas.openxmlformats.org/drawingml/2006/wordprocessingDrawing" xmlns:w10="urn:schemas-microsoft-com:office:word" xmlns:w="http://schemas.openxmlformats.org/wordprocessingml/2006/main" xmlns:w14="http://schemas.microsoft.com/office/word/2010/wordml" xmlns:w15="http://schemas.microsoft.com/office/word/2012/wordml" xmlns:w16cex="http://schemas.microsoft.com/office/word/2018/wordml/cex" xmlns:w16cid="http://schemas.microsoft.com/office/word/2016/wordml/cid" xmlns:w16="http://schemas.microsoft.com/office/word/2018/wordml" xmlns:w16se="http://schemas.microsoft.com/office/word/2015/wordml/symex" xmlns:wpg="http://schemas.microsoft.com/office/word/2010/wordprocessingGroup" xmlns:wpi="http://schemas.microsoft.com/office/word/2010/wordprocessingInk" xmlns:wne="http://schemas.microsoft.com/office/word/2006/wordml" xmlns:wps="http://schemas.microsoft.com/office/word/2010/wordprocessingShape" mc:Ignorable="w14 w15 w16se w16cid w16 w16cex wp14">
+<w:footnotes xmlns:wpc="http://schemas.microsoft.com/office/word/2010/wordprocessingCanvas" xmlns:cx="http://schemas.microsoft.com/office/drawing/2014/chartex" xmlns:cx1="http://schemas.microsoft.com/office/drawing/2015/9/8/chartex" xmlns:cx2="http://schemas.microsoft.com/office/drawing/2015/10/21/chartex" xmlns:cx3="http://schemas.microsoft.com/office/drawing/2016/5/9/chartex" xmlns:cx4="http://schemas.microsoft.com/office/drawing/2016/5/10/chartex" xmlns:cx5="http://schemas.microsoft.com/office/drawing/2016/5/11/chartex" xmlns:cx6="http://schemas.microsoft.com/office/drawing/2016/5/12/chartex" xmlns:cx7="http://schemas.microsoft.com/office/drawing/2016/5/13/chartex" xmlns:cx8="http://schemas.microsoft.com/office/drawing/2016/5/14/chartex" xmlns:mc="http://schemas.openxmlformats.org/markup-compatibility/2006" xmlns:aink="http://schemas.microsoft.com/office/drawing/2016/ink" xmlns:am3d="http://schemas.microsoft.com/office/drawing/2017/model3d" xmlns:o="urn:schemas-microsoft-com:office:office" xmlns:r="http://schemas.openxmlformats.org/officeDocument/2006/relationships" xmlns:m="http://schemas.openxmlformats.org/officeDocument/2006/math" xmlns:v="urn:schemas-microsoft-com:vml" xmlns:wp14="http://schemas.microsoft.com/office/word/2010/wordprocessingDrawing" xmlns:wp="http://schemas.openxmlformats.org/drawingml/2006/wordprocessingDrawing" xmlns:w10="urn:schemas-microsoft-com:office:word" xmlns:w="http://schemas.openxmlformats.org/wordprocessingml/2006/main" xmlns:w14="http://schemas.microsoft.com/office/word/2010/wordml" xmlns:w15="http://schemas.microsoft.com/office/word/2012/wordml" xmlns:w16cex="http://schemas.microsoft.com/office/word/2018/wordml/cex" xmlns:w16cid="http://schemas.microsoft.com/office/word/2016/wordml/cid" xmlns:w16="http://schemas.microsoft.com/office/word/2018/wordml" xmlns:w16sdtdh="http://schemas.microsoft.com/office/word/2020/wordml/sdtdatahash" xmlns:w16se="http://schemas.microsoft.com/office/word/2015/wordml/symex" xmlns:wpg="http://schemas.microsoft.com/office/word/2010/wordprocessingGroup" xmlns:wpi="http://schemas.microsoft.com/office/word/2010/wordprocessingInk" xmlns:wne="http://schemas.microsoft.com/office/word/2006/wordml" xmlns:wps="http://schemas.microsoft.com/office/word/2010/wordprocessingShape" mc:Ignorable="w14 w15 w16se w16cid w16 w16cex w16sdtdh wp14">
   <w:footnote w:type="separator" w:id="-1">
     <w:p>
       <w:r>
@@ -972,7 +1365,7 @@
 </file>
 
 <file path=word/header1.xml><?xml version="1.0" encoding="utf-8"?>
-<w:hdr xmlns:wpc="http://schemas.microsoft.com/office/word/2010/wordprocessingCanvas" xmlns:cx="http://schemas.microsoft.com/office/drawing/2014/chartex" xmlns:cx1="http://schemas.microsoft.com/office/drawing/2015/9/8/chartex" xmlns:cx2="http://schemas.microsoft.com/office/drawing/2015/10/21/chartex" xmlns:cx3="http://schemas.microsoft.com/office/drawing/2016/5/9/chartex" xmlns:cx4="http://schemas.microsoft.com/office/drawing/2016/5/10/chartex" xmlns:cx5="http://schemas.microsoft.com/office/drawing/2016/5/11/chartex" xmlns:cx6="http://schemas.microsoft.com/office/drawing/2016/5/12/chartex" xmlns:cx7="http://schemas.microsoft.com/office/drawing/2016/5/13/chartex" xmlns:cx8="http://schemas.microsoft.com/office/drawing/2016/5/14/chartex" xmlns:mc="http://schemas.openxmlformats.org/markup-compatibility/2006" xmlns:aink="http://schemas.microsoft.com/office/drawing/2016/ink" xmlns:am3d="http://schemas.microsoft.com/office/drawing/2017/model3d" xmlns:o="urn:schemas-microsoft-com:office:office" xmlns:r="http://schemas.openxmlformats.org/officeDocument/2006/relationships" xmlns:m="http://schemas.openxmlformats.org/officeDocument/2006/math" xmlns:v="urn:schemas-microsoft-com:vml" xmlns:wp14="http://schemas.microsoft.com/office/word/2010/wordprocessingDrawing" xmlns:wp="http://schemas.openxmlformats.org/drawingml/2006/wordprocessingDrawing" xmlns:w10="urn:schemas-microsoft-com:office:word" xmlns:w="http://schemas.openxmlformats.org/wordprocessingml/2006/main" xmlns:w14="http://schemas.microsoft.com/office/word/2010/wordml" xmlns:w15="http://schemas.microsoft.com/office/word/2012/wordml" xmlns:w16cex="http://schemas.microsoft.com/office/word/2018/wordml/cex" xmlns:w16cid="http://schemas.microsoft.com/office/word/2016/wordml/cid" xmlns:w16="http://schemas.microsoft.com/office/word/2018/wordml" xmlns:w16se="http://schemas.microsoft.com/office/word/2015/wordml/symex" xmlns:wpg="http://schemas.microsoft.com/office/word/2010/wordprocessingGroup" xmlns:wpi="http://schemas.microsoft.com/office/word/2010/wordprocessingInk" xmlns:wne="http://schemas.microsoft.com/office/word/2006/wordml" xmlns:wps="http://schemas.microsoft.com/office/word/2010/wordprocessingShape" mc:Ignorable="w14 w15 w16se w16cid w16 w16cex wp14">
+<w:hdr xmlns:wpc="http://schemas.microsoft.com/office/word/2010/wordprocessingCanvas" xmlns:cx="http://schemas.microsoft.com/office/drawing/2014/chartex" xmlns:cx1="http://schemas.microsoft.com/office/drawing/2015/9/8/chartex" xmlns:cx2="http://schemas.microsoft.com/office/drawing/2015/10/21/chartex" xmlns:cx3="http://schemas.microsoft.com/office/drawing/2016/5/9/chartex" xmlns:cx4="http://schemas.microsoft.com/office/drawing/2016/5/10/chartex" xmlns:cx5="http://schemas.microsoft.com/office/drawing/2016/5/11/chartex" xmlns:cx6="http://schemas.microsoft.com/office/drawing/2016/5/12/chartex" xmlns:cx7="http://schemas.microsoft.com/office/drawing/2016/5/13/chartex" xmlns:cx8="http://schemas.microsoft.com/office/drawing/2016/5/14/chartex" xmlns:mc="http://schemas.openxmlformats.org/markup-compatibility/2006" xmlns:aink="http://schemas.microsoft.com/office/drawing/2016/ink" xmlns:am3d="http://schemas.microsoft.com/office/drawing/2017/model3d" xmlns:o="urn:schemas-microsoft-com:office:office" xmlns:r="http://schemas.openxmlformats.org/officeDocument/2006/relationships" xmlns:m="http://schemas.openxmlformats.org/officeDocument/2006/math" xmlns:v="urn:schemas-microsoft-com:vml" xmlns:wp14="http://schemas.microsoft.com/office/word/2010/wordprocessingDrawing" xmlns:wp="http://schemas.openxmlformats.org/drawingml/2006/wordprocessingDrawing" xmlns:w10="urn:schemas-microsoft-com:office:word" xmlns:w="http://schemas.openxmlformats.org/wordprocessingml/2006/main" xmlns:w14="http://schemas.microsoft.com/office/word/2010/wordml" xmlns:w15="http://schemas.microsoft.com/office/word/2012/wordml" xmlns:w16cex="http://schemas.microsoft.com/office/word/2018/wordml/cex" xmlns:w16cid="http://schemas.microsoft.com/office/word/2016/wordml/cid" xmlns:w16="http://schemas.microsoft.com/office/word/2018/wordml" xmlns:w16sdtdh="http://schemas.microsoft.com/office/word/2020/wordml/sdtdatahash" xmlns:w16se="http://schemas.microsoft.com/office/word/2015/wordml/symex" xmlns:wpg="http://schemas.microsoft.com/office/word/2010/wordprocessingGroup" xmlns:wpi="http://schemas.microsoft.com/office/word/2010/wordprocessingInk" xmlns:wne="http://schemas.microsoft.com/office/word/2006/wordml" xmlns:wps="http://schemas.microsoft.com/office/word/2010/wordprocessingShape" mc:Ignorable="w14 w15 w16se w16cid w16 w16cex w16sdtdh wp14">
   <w:p>
     <w:pPr>
       <w:pStyle w:val="Header"/>
@@ -1066,7 +1459,7 @@
 </file>
 
 <file path=word/numbering.xml><?xml version="1.0" encoding="utf-8"?>
-<w:numbering xmlns:wpc="http://schemas.microsoft.com/office/word/2010/wordprocessingCanvas" xmlns:cx="http://schemas.microsoft.com/office/drawing/2014/chartex" xmlns:cx1="http://schemas.microsoft.com/office/drawing/2015/9/8/chartex" xmlns:cx2="http://schemas.microsoft.com/office/drawing/2015/10/21/chartex" xmlns:cx3="http://schemas.microsoft.com/office/drawing/2016/5/9/chartex" xmlns:cx4="http://schemas.microsoft.com/office/drawing/2016/5/10/chartex" xmlns:cx5="http://schemas.microsoft.com/office/drawing/2016/5/11/chartex" xmlns:cx6="http://schemas.microsoft.com/office/drawing/2016/5/12/chartex" xmlns:cx7="http://schemas.microsoft.com/office/drawing/2016/5/13/chartex" xmlns:cx8="http://schemas.microsoft.com/office/drawing/2016/5/14/chartex" xmlns:mc="http://schemas.openxmlformats.org/markup-compatibility/2006" xmlns:aink="http://schemas.microsoft.com/office/drawing/2016/ink" xmlns:am3d="http://schemas.microsoft.com/office/drawing/2017/model3d" xmlns:o="urn:schemas-microsoft-com:office:office" xmlns:r="http://schemas.openxmlformats.org/officeDocument/2006/relationships" xmlns:m="http://schemas.openxmlformats.org/officeDocument/2006/math" xmlns:v="urn:schemas-microsoft-com:vml" xmlns:wp14="http://schemas.microsoft.com/office/word/2010/wordprocessingDrawing" xmlns:wp="http://schemas.openxmlformats.org/drawingml/2006/wordprocessingDrawing" xmlns:w10="urn:schemas-microsoft-com:office:word" xmlns:w="http://schemas.openxmlformats.org/wordprocessingml/2006/main" xmlns:w14="http://schemas.microsoft.com/office/word/2010/wordml" xmlns:w15="http://schemas.microsoft.com/office/word/2012/wordml" xmlns:w16cex="http://schemas.microsoft.com/office/word/2018/wordml/cex" xmlns:w16cid="http://schemas.microsoft.com/office/word/2016/wordml/cid" xmlns:w16="http://schemas.microsoft.com/office/word/2018/wordml" xmlns:w16se="http://schemas.microsoft.com/office/word/2015/wordml/symex" xmlns:wpg="http://schemas.microsoft.com/office/word/2010/wordprocessingGroup" xmlns:wpi="http://schemas.microsoft.com/office/word/2010/wordprocessingInk" xmlns:wne="http://schemas.microsoft.com/office/word/2006/wordml" xmlns:wps="http://schemas.microsoft.com/office/word/2010/wordprocessingShape" mc:Ignorable="w14 w15 w16se w16cid w16 w16cex wp14">
+<w:numbering xmlns:wpc="http://schemas.microsoft.com/office/word/2010/wordprocessingCanvas" xmlns:cx="http://schemas.microsoft.com/office/drawing/2014/chartex" xmlns:cx1="http://schemas.microsoft.com/office/drawing/2015/9/8/chartex" xmlns:cx2="http://schemas.microsoft.com/office/drawing/2015/10/21/chartex" xmlns:cx3="http://schemas.microsoft.com/office/drawing/2016/5/9/chartex" xmlns:cx4="http://schemas.microsoft.com/office/drawing/2016/5/10/chartex" xmlns:cx5="http://schemas.microsoft.com/office/drawing/2016/5/11/chartex" xmlns:cx6="http://schemas.microsoft.com/office/drawing/2016/5/12/chartex" xmlns:cx7="http://schemas.microsoft.com/office/drawing/2016/5/13/chartex" xmlns:cx8="http://schemas.microsoft.com/office/drawing/2016/5/14/chartex" xmlns:mc="http://schemas.openxmlformats.org/markup-compatibility/2006" xmlns:aink="http://schemas.microsoft.com/office/drawing/2016/ink" xmlns:am3d="http://schemas.microsoft.com/office/drawing/2017/model3d" xmlns:o="urn:schemas-microsoft-com:office:office" xmlns:r="http://schemas.openxmlformats.org/officeDocument/2006/relationships" xmlns:m="http://schemas.openxmlformats.org/officeDocument/2006/math" xmlns:v="urn:schemas-microsoft-com:vml" xmlns:wp14="http://schemas.microsoft.com/office/word/2010/wordprocessingDrawing" xmlns:wp="http://schemas.openxmlformats.org/drawingml/2006/wordprocessingDrawing" xmlns:w10="urn:schemas-microsoft-com:office:word" xmlns:w="http://schemas.openxmlformats.org/wordprocessingml/2006/main" xmlns:w14="http://schemas.microsoft.com/office/word/2010/wordml" xmlns:w15="http://schemas.microsoft.com/office/word/2012/wordml" xmlns:w16cex="http://schemas.microsoft.com/office/word/2018/wordml/cex" xmlns:w16cid="http://schemas.microsoft.com/office/word/2016/wordml/cid" xmlns:w16="http://schemas.microsoft.com/office/word/2018/wordml" xmlns:w16sdtdh="http://schemas.microsoft.com/office/word/2020/wordml/sdtdatahash" xmlns:w16se="http://schemas.microsoft.com/office/word/2015/wordml/symex" xmlns:wpg="http://schemas.microsoft.com/office/word/2010/wordprocessingGroup" xmlns:wpi="http://schemas.microsoft.com/office/word/2010/wordprocessingInk" xmlns:wne="http://schemas.microsoft.com/office/word/2006/wordml" xmlns:wps="http://schemas.microsoft.com/office/word/2010/wordprocessingShape" mc:Ignorable="w14 w15 w16se w16cid w16 w16cex w16sdtdh wp14">
   <w:abstractNum w:abstractNumId="0" w15:restartNumberingAfterBreak="0">
     <w:nsid w:val="FFFFFF7C"/>
     <w:multiLevelType w:val="singleLevel"/>
@@ -1259,6 +1652,230 @@
     </w:lvl>
   </w:abstractNum>
   <w:abstractNum w:abstractNumId="10" w15:restartNumberingAfterBreak="0">
+    <w:nsid w:val="0FF84D69"/>
+    <w:multiLevelType w:val="hybridMultilevel"/>
+    <w:tmpl w:val="FAFA05AC"/>
+    <w:lvl w:ilvl="0" w:tplc="896EA962">
+      <w:numFmt w:val="bullet"/>
+      <w:lvlText w:val="-"/>
+      <w:lvlJc w:val="left"/>
+      <w:pPr>
+        <w:ind w:left="720" w:hanging="360"/>
+      </w:pPr>
+      <w:rPr>
+        <w:rFonts w:ascii="Georgia" w:eastAsiaTheme="majorEastAsia" w:hAnsi="Georgia" w:cstheme="majorBidi" w:hint="default"/>
+      </w:rPr>
+    </w:lvl>
+    <w:lvl w:ilvl="1" w:tplc="48090003" w:tentative="1">
+      <w:start w:val="1"/>
+      <w:numFmt w:val="bullet"/>
+      <w:lvlText w:val="o"/>
+      <w:lvlJc w:val="left"/>
+      <w:pPr>
+        <w:ind w:left="1440" w:hanging="360"/>
+      </w:pPr>
+      <w:rPr>
+        <w:rFonts w:ascii="Courier New" w:hAnsi="Courier New" w:cs="Courier New" w:hint="default"/>
+      </w:rPr>
+    </w:lvl>
+    <w:lvl w:ilvl="2" w:tplc="48090005" w:tentative="1">
+      <w:start w:val="1"/>
+      <w:numFmt w:val="bullet"/>
+      <w:lvlText w:val=""/>
+      <w:lvlJc w:val="left"/>
+      <w:pPr>
+        <w:ind w:left="2160" w:hanging="360"/>
+      </w:pPr>
+      <w:rPr>
+        <w:rFonts w:ascii="Wingdings" w:hAnsi="Wingdings" w:hint="default"/>
+      </w:rPr>
+    </w:lvl>
+    <w:lvl w:ilvl="3" w:tplc="48090001" w:tentative="1">
+      <w:start w:val="1"/>
+      <w:numFmt w:val="bullet"/>
+      <w:lvlText w:val=""/>
+      <w:lvlJc w:val="left"/>
+      <w:pPr>
+        <w:ind w:left="2880" w:hanging="360"/>
+      </w:pPr>
+      <w:rPr>
+        <w:rFonts w:ascii="Symbol" w:hAnsi="Symbol" w:hint="default"/>
+      </w:rPr>
+    </w:lvl>
+    <w:lvl w:ilvl="4" w:tplc="48090003" w:tentative="1">
+      <w:start w:val="1"/>
+      <w:numFmt w:val="bullet"/>
+      <w:lvlText w:val="o"/>
+      <w:lvlJc w:val="left"/>
+      <w:pPr>
+        <w:ind w:left="3600" w:hanging="360"/>
+      </w:pPr>
+      <w:rPr>
+        <w:rFonts w:ascii="Courier New" w:hAnsi="Courier New" w:cs="Courier New" w:hint="default"/>
+      </w:rPr>
+    </w:lvl>
+    <w:lvl w:ilvl="5" w:tplc="48090005" w:tentative="1">
+      <w:start w:val="1"/>
+      <w:numFmt w:val="bullet"/>
+      <w:lvlText w:val=""/>
+      <w:lvlJc w:val="left"/>
+      <w:pPr>
+        <w:ind w:left="4320" w:hanging="360"/>
+      </w:pPr>
+      <w:rPr>
+        <w:rFonts w:ascii="Wingdings" w:hAnsi="Wingdings" w:hint="default"/>
+      </w:rPr>
+    </w:lvl>
+    <w:lvl w:ilvl="6" w:tplc="48090001" w:tentative="1">
+      <w:start w:val="1"/>
+      <w:numFmt w:val="bullet"/>
+      <w:lvlText w:val=""/>
+      <w:lvlJc w:val="left"/>
+      <w:pPr>
+        <w:ind w:left="5040" w:hanging="360"/>
+      </w:pPr>
+      <w:rPr>
+        <w:rFonts w:ascii="Symbol" w:hAnsi="Symbol" w:hint="default"/>
+      </w:rPr>
+    </w:lvl>
+    <w:lvl w:ilvl="7" w:tplc="48090003" w:tentative="1">
+      <w:start w:val="1"/>
+      <w:numFmt w:val="bullet"/>
+      <w:lvlText w:val="o"/>
+      <w:lvlJc w:val="left"/>
+      <w:pPr>
+        <w:ind w:left="5760" w:hanging="360"/>
+      </w:pPr>
+      <w:rPr>
+        <w:rFonts w:ascii="Courier New" w:hAnsi="Courier New" w:cs="Courier New" w:hint="default"/>
+      </w:rPr>
+    </w:lvl>
+    <w:lvl w:ilvl="8" w:tplc="48090005" w:tentative="1">
+      <w:start w:val="1"/>
+      <w:numFmt w:val="bullet"/>
+      <w:lvlText w:val=""/>
+      <w:lvlJc w:val="left"/>
+      <w:pPr>
+        <w:ind w:left="6480" w:hanging="360"/>
+      </w:pPr>
+      <w:rPr>
+        <w:rFonts w:ascii="Wingdings" w:hAnsi="Wingdings" w:hint="default"/>
+      </w:rPr>
+    </w:lvl>
+  </w:abstractNum>
+  <w:abstractNum w:abstractNumId="11" w15:restartNumberingAfterBreak="0">
+    <w:nsid w:val="17BD5FA9"/>
+    <w:multiLevelType w:val="hybridMultilevel"/>
+    <w:tmpl w:val="2F089336"/>
+    <w:lvl w:ilvl="0" w:tplc="896EA962">
+      <w:numFmt w:val="bullet"/>
+      <w:lvlText w:val="-"/>
+      <w:lvlJc w:val="left"/>
+      <w:pPr>
+        <w:ind w:left="720" w:hanging="360"/>
+      </w:pPr>
+      <w:rPr>
+        <w:rFonts w:ascii="Georgia" w:eastAsiaTheme="majorEastAsia" w:hAnsi="Georgia" w:cstheme="majorBidi" w:hint="default"/>
+      </w:rPr>
+    </w:lvl>
+    <w:lvl w:ilvl="1" w:tplc="48090003" w:tentative="1">
+      <w:start w:val="1"/>
+      <w:numFmt w:val="bullet"/>
+      <w:lvlText w:val="o"/>
+      <w:lvlJc w:val="left"/>
+      <w:pPr>
+        <w:ind w:left="1440" w:hanging="360"/>
+      </w:pPr>
+      <w:rPr>
+        <w:rFonts w:ascii="Courier New" w:hAnsi="Courier New" w:cs="Courier New" w:hint="default"/>
+      </w:rPr>
+    </w:lvl>
+    <w:lvl w:ilvl="2" w:tplc="48090005" w:tentative="1">
+      <w:start w:val="1"/>
+      <w:numFmt w:val="bullet"/>
+      <w:lvlText w:val=""/>
+      <w:lvlJc w:val="left"/>
+      <w:pPr>
+        <w:ind w:left="2160" w:hanging="360"/>
+      </w:pPr>
+      <w:rPr>
+        <w:rFonts w:ascii="Wingdings" w:hAnsi="Wingdings" w:hint="default"/>
+      </w:rPr>
+    </w:lvl>
+    <w:lvl w:ilvl="3" w:tplc="48090001" w:tentative="1">
+      <w:start w:val="1"/>
+      <w:numFmt w:val="bullet"/>
+      <w:lvlText w:val=""/>
+      <w:lvlJc w:val="left"/>
+      <w:pPr>
+        <w:ind w:left="2880" w:hanging="360"/>
+      </w:pPr>
+      <w:rPr>
+        <w:rFonts w:ascii="Symbol" w:hAnsi="Symbol" w:hint="default"/>
+      </w:rPr>
+    </w:lvl>
+    <w:lvl w:ilvl="4" w:tplc="48090003" w:tentative="1">
+      <w:start w:val="1"/>
+      <w:numFmt w:val="bullet"/>
+      <w:lvlText w:val="o"/>
+      <w:lvlJc w:val="left"/>
+      <w:pPr>
+        <w:ind w:left="3600" w:hanging="360"/>
+      </w:pPr>
+      <w:rPr>
+        <w:rFonts w:ascii="Courier New" w:hAnsi="Courier New" w:cs="Courier New" w:hint="default"/>
+      </w:rPr>
+    </w:lvl>
+    <w:lvl w:ilvl="5" w:tplc="48090005" w:tentative="1">
+      <w:start w:val="1"/>
+      <w:numFmt w:val="bullet"/>
+      <w:lvlText w:val=""/>
+      <w:lvlJc w:val="left"/>
+      <w:pPr>
+        <w:ind w:left="4320" w:hanging="360"/>
+      </w:pPr>
+      <w:rPr>
+        <w:rFonts w:ascii="Wingdings" w:hAnsi="Wingdings" w:hint="default"/>
+      </w:rPr>
+    </w:lvl>
+    <w:lvl w:ilvl="6" w:tplc="48090001" w:tentative="1">
+      <w:start w:val="1"/>
+      <w:numFmt w:val="bullet"/>
+      <w:lvlText w:val=""/>
+      <w:lvlJc w:val="left"/>
+      <w:pPr>
+        <w:ind w:left="5040" w:hanging="360"/>
+      </w:pPr>
+      <w:rPr>
+        <w:rFonts w:ascii="Symbol" w:hAnsi="Symbol" w:hint="default"/>
+      </w:rPr>
+    </w:lvl>
+    <w:lvl w:ilvl="7" w:tplc="48090003" w:tentative="1">
+      <w:start w:val="1"/>
+      <w:numFmt w:val="bullet"/>
+      <w:lvlText w:val="o"/>
+      <w:lvlJc w:val="left"/>
+      <w:pPr>
+        <w:ind w:left="5760" w:hanging="360"/>
+      </w:pPr>
+      <w:rPr>
+        <w:rFonts w:ascii="Courier New" w:hAnsi="Courier New" w:cs="Courier New" w:hint="default"/>
+      </w:rPr>
+    </w:lvl>
+    <w:lvl w:ilvl="8" w:tplc="48090005" w:tentative="1">
+      <w:start w:val="1"/>
+      <w:numFmt w:val="bullet"/>
+      <w:lvlText w:val=""/>
+      <w:lvlJc w:val="left"/>
+      <w:pPr>
+        <w:ind w:left="6480" w:hanging="360"/>
+      </w:pPr>
+      <w:rPr>
+        <w:rFonts w:ascii="Wingdings" w:hAnsi="Wingdings" w:hint="default"/>
+      </w:rPr>
+    </w:lvl>
+  </w:abstractNum>
+  <w:abstractNum w:abstractNumId="12" w15:restartNumberingAfterBreak="0">
     <w:nsid w:val="19FD4007"/>
     <w:multiLevelType w:val="multilevel"/>
     <w:tmpl w:val="9148F2AC"/>
@@ -1378,7 +1995,120 @@
       </w:rPr>
     </w:lvl>
   </w:abstractNum>
-  <w:abstractNum w:abstractNumId="11" w15:restartNumberingAfterBreak="0">
+  <w:abstractNum w:abstractNumId="13" w15:restartNumberingAfterBreak="0">
+    <w:nsid w:val="2DBB2387"/>
+    <w:multiLevelType w:val="hybridMultilevel"/>
+    <w:tmpl w:val="776CDE1C"/>
+    <w:lvl w:ilvl="0" w:tplc="48090001">
+      <w:start w:val="1"/>
+      <w:numFmt w:val="bullet"/>
+      <w:lvlText w:val=""/>
+      <w:lvlJc w:val="left"/>
+      <w:pPr>
+        <w:ind w:left="720" w:hanging="360"/>
+      </w:pPr>
+      <w:rPr>
+        <w:rFonts w:ascii="Symbol" w:hAnsi="Symbol" w:hint="default"/>
+      </w:rPr>
+    </w:lvl>
+    <w:lvl w:ilvl="1" w:tplc="48090003" w:tentative="1">
+      <w:start w:val="1"/>
+      <w:numFmt w:val="bullet"/>
+      <w:lvlText w:val="o"/>
+      <w:lvlJc w:val="left"/>
+      <w:pPr>
+        <w:ind w:left="1440" w:hanging="360"/>
+      </w:pPr>
+      <w:rPr>
+        <w:rFonts w:ascii="Courier New" w:hAnsi="Courier New" w:cs="Courier New" w:hint="default"/>
+      </w:rPr>
+    </w:lvl>
+    <w:lvl w:ilvl="2" w:tplc="48090005" w:tentative="1">
+      <w:start w:val="1"/>
+      <w:numFmt w:val="bullet"/>
+      <w:lvlText w:val=""/>
+      <w:lvlJc w:val="left"/>
+      <w:pPr>
+        <w:ind w:left="2160" w:hanging="360"/>
+      </w:pPr>
+      <w:rPr>
+        <w:rFonts w:ascii="Wingdings" w:hAnsi="Wingdings" w:hint="default"/>
+      </w:rPr>
+    </w:lvl>
+    <w:lvl w:ilvl="3" w:tplc="48090001" w:tentative="1">
+      <w:start w:val="1"/>
+      <w:numFmt w:val="bullet"/>
+      <w:lvlText w:val=""/>
+      <w:lvlJc w:val="left"/>
+      <w:pPr>
+        <w:ind w:left="2880" w:hanging="360"/>
+      </w:pPr>
+      <w:rPr>
+        <w:rFonts w:ascii="Symbol" w:hAnsi="Symbol" w:hint="default"/>
+      </w:rPr>
+    </w:lvl>
+    <w:lvl w:ilvl="4" w:tplc="48090003" w:tentative="1">
+      <w:start w:val="1"/>
+      <w:numFmt w:val="bullet"/>
+      <w:lvlText w:val="o"/>
+      <w:lvlJc w:val="left"/>
+      <w:pPr>
+        <w:ind w:left="3600" w:hanging="360"/>
+      </w:pPr>
+      <w:rPr>
+        <w:rFonts w:ascii="Courier New" w:hAnsi="Courier New" w:cs="Courier New" w:hint="default"/>
+      </w:rPr>
+    </w:lvl>
+    <w:lvl w:ilvl="5" w:tplc="48090005" w:tentative="1">
+      <w:start w:val="1"/>
+      <w:numFmt w:val="bullet"/>
+      <w:lvlText w:val=""/>
+      <w:lvlJc w:val="left"/>
+      <w:pPr>
+        <w:ind w:left="4320" w:hanging="360"/>
+      </w:pPr>
+      <w:rPr>
+        <w:rFonts w:ascii="Wingdings" w:hAnsi="Wingdings" w:hint="default"/>
+      </w:rPr>
+    </w:lvl>
+    <w:lvl w:ilvl="6" w:tplc="48090001" w:tentative="1">
+      <w:start w:val="1"/>
+      <w:numFmt w:val="bullet"/>
+      <w:lvlText w:val=""/>
+      <w:lvlJc w:val="left"/>
+      <w:pPr>
+        <w:ind w:left="5040" w:hanging="360"/>
+      </w:pPr>
+      <w:rPr>
+        <w:rFonts w:ascii="Symbol" w:hAnsi="Symbol" w:hint="default"/>
+      </w:rPr>
+    </w:lvl>
+    <w:lvl w:ilvl="7" w:tplc="48090003" w:tentative="1">
+      <w:start w:val="1"/>
+      <w:numFmt w:val="bullet"/>
+      <w:lvlText w:val="o"/>
+      <w:lvlJc w:val="left"/>
+      <w:pPr>
+        <w:ind w:left="5760" w:hanging="360"/>
+      </w:pPr>
+      <w:rPr>
+        <w:rFonts w:ascii="Courier New" w:hAnsi="Courier New" w:cs="Courier New" w:hint="default"/>
+      </w:rPr>
+    </w:lvl>
+    <w:lvl w:ilvl="8" w:tplc="48090005" w:tentative="1">
+      <w:start w:val="1"/>
+      <w:numFmt w:val="bullet"/>
+      <w:lvlText w:val=""/>
+      <w:lvlJc w:val="left"/>
+      <w:pPr>
+        <w:ind w:left="6480" w:hanging="360"/>
+      </w:pPr>
+      <w:rPr>
+        <w:rFonts w:ascii="Wingdings" w:hAnsi="Wingdings" w:hint="default"/>
+      </w:rPr>
+    </w:lvl>
+  </w:abstractNum>
+  <w:abstractNum w:abstractNumId="14" w15:restartNumberingAfterBreak="0">
     <w:nsid w:val="2F2D1265"/>
     <w:multiLevelType w:val="multilevel"/>
     <w:tmpl w:val="81228616"/>
@@ -1500,7 +2230,7 @@
       </w:rPr>
     </w:lvl>
   </w:abstractNum>
-  <w:abstractNum w:abstractNumId="12" w15:restartNumberingAfterBreak="0">
+  <w:abstractNum w:abstractNumId="15" w15:restartNumberingAfterBreak="0">
     <w:nsid w:val="31FB389B"/>
     <w:multiLevelType w:val="hybridMultilevel"/>
     <w:tmpl w:val="B8E246BC"/>
@@ -1613,7 +2343,120 @@
       </w:rPr>
     </w:lvl>
   </w:abstractNum>
-  <w:abstractNum w:abstractNumId="13" w15:restartNumberingAfterBreak="0">
+  <w:abstractNum w:abstractNumId="16" w15:restartNumberingAfterBreak="0">
+    <w:nsid w:val="33D9491E"/>
+    <w:multiLevelType w:val="hybridMultilevel"/>
+    <w:tmpl w:val="8EFCFC40"/>
+    <w:lvl w:ilvl="0" w:tplc="48090001">
+      <w:start w:val="1"/>
+      <w:numFmt w:val="bullet"/>
+      <w:lvlText w:val=""/>
+      <w:lvlJc w:val="left"/>
+      <w:pPr>
+        <w:ind w:left="720" w:hanging="360"/>
+      </w:pPr>
+      <w:rPr>
+        <w:rFonts w:ascii="Symbol" w:hAnsi="Symbol" w:hint="default"/>
+      </w:rPr>
+    </w:lvl>
+    <w:lvl w:ilvl="1" w:tplc="48090003" w:tentative="1">
+      <w:start w:val="1"/>
+      <w:numFmt w:val="bullet"/>
+      <w:lvlText w:val="o"/>
+      <w:lvlJc w:val="left"/>
+      <w:pPr>
+        <w:ind w:left="1440" w:hanging="360"/>
+      </w:pPr>
+      <w:rPr>
+        <w:rFonts w:ascii="Courier New" w:hAnsi="Courier New" w:cs="Courier New" w:hint="default"/>
+      </w:rPr>
+    </w:lvl>
+    <w:lvl w:ilvl="2" w:tplc="48090005" w:tentative="1">
+      <w:start w:val="1"/>
+      <w:numFmt w:val="bullet"/>
+      <w:lvlText w:val=""/>
+      <w:lvlJc w:val="left"/>
+      <w:pPr>
+        <w:ind w:left="2160" w:hanging="360"/>
+      </w:pPr>
+      <w:rPr>
+        <w:rFonts w:ascii="Wingdings" w:hAnsi="Wingdings" w:hint="default"/>
+      </w:rPr>
+    </w:lvl>
+    <w:lvl w:ilvl="3" w:tplc="48090001" w:tentative="1">
+      <w:start w:val="1"/>
+      <w:numFmt w:val="bullet"/>
+      <w:lvlText w:val=""/>
+      <w:lvlJc w:val="left"/>
+      <w:pPr>
+        <w:ind w:left="2880" w:hanging="360"/>
+      </w:pPr>
+      <w:rPr>
+        <w:rFonts w:ascii="Symbol" w:hAnsi="Symbol" w:hint="default"/>
+      </w:rPr>
+    </w:lvl>
+    <w:lvl w:ilvl="4" w:tplc="48090003" w:tentative="1">
+      <w:start w:val="1"/>
+      <w:numFmt w:val="bullet"/>
+      <w:lvlText w:val="o"/>
+      <w:lvlJc w:val="left"/>
+      <w:pPr>
+        <w:ind w:left="3600" w:hanging="360"/>
+      </w:pPr>
+      <w:rPr>
+        <w:rFonts w:ascii="Courier New" w:hAnsi="Courier New" w:cs="Courier New" w:hint="default"/>
+      </w:rPr>
+    </w:lvl>
+    <w:lvl w:ilvl="5" w:tplc="48090005" w:tentative="1">
+      <w:start w:val="1"/>
+      <w:numFmt w:val="bullet"/>
+      <w:lvlText w:val=""/>
+      <w:lvlJc w:val="left"/>
+      <w:pPr>
+        <w:ind w:left="4320" w:hanging="360"/>
+      </w:pPr>
+      <w:rPr>
+        <w:rFonts w:ascii="Wingdings" w:hAnsi="Wingdings" w:hint="default"/>
+      </w:rPr>
+    </w:lvl>
+    <w:lvl w:ilvl="6" w:tplc="48090001" w:tentative="1">
+      <w:start w:val="1"/>
+      <w:numFmt w:val="bullet"/>
+      <w:lvlText w:val=""/>
+      <w:lvlJc w:val="left"/>
+      <w:pPr>
+        <w:ind w:left="5040" w:hanging="360"/>
+      </w:pPr>
+      <w:rPr>
+        <w:rFonts w:ascii="Symbol" w:hAnsi="Symbol" w:hint="default"/>
+      </w:rPr>
+    </w:lvl>
+    <w:lvl w:ilvl="7" w:tplc="48090003" w:tentative="1">
+      <w:start w:val="1"/>
+      <w:numFmt w:val="bullet"/>
+      <w:lvlText w:val="o"/>
+      <w:lvlJc w:val="left"/>
+      <w:pPr>
+        <w:ind w:left="5760" w:hanging="360"/>
+      </w:pPr>
+      <w:rPr>
+        <w:rFonts w:ascii="Courier New" w:hAnsi="Courier New" w:cs="Courier New" w:hint="default"/>
+      </w:rPr>
+    </w:lvl>
+    <w:lvl w:ilvl="8" w:tplc="48090005" w:tentative="1">
+      <w:start w:val="1"/>
+      <w:numFmt w:val="bullet"/>
+      <w:lvlText w:val=""/>
+      <w:lvlJc w:val="left"/>
+      <w:pPr>
+        <w:ind w:left="6480" w:hanging="360"/>
+      </w:pPr>
+      <w:rPr>
+        <w:rFonts w:ascii="Wingdings" w:hAnsi="Wingdings" w:hint="default"/>
+      </w:rPr>
+    </w:lvl>
+  </w:abstractNum>
+  <w:abstractNum w:abstractNumId="17" w15:restartNumberingAfterBreak="0">
     <w:nsid w:val="34544A0B"/>
     <w:multiLevelType w:val="hybridMultilevel"/>
     <w:tmpl w:val="A6B60714"/>
@@ -1726,7 +2569,7 @@
       </w:rPr>
     </w:lvl>
   </w:abstractNum>
-  <w:abstractNum w:abstractNumId="14" w15:restartNumberingAfterBreak="0">
+  <w:abstractNum w:abstractNumId="18" w15:restartNumberingAfterBreak="0">
     <w:nsid w:val="36D40F10"/>
     <w:multiLevelType w:val="hybridMultilevel"/>
     <w:tmpl w:val="37AE8566"/>
@@ -1839,7 +2682,119 @@
       </w:rPr>
     </w:lvl>
   </w:abstractNum>
-  <w:abstractNum w:abstractNumId="15" w15:restartNumberingAfterBreak="0">
+  <w:abstractNum w:abstractNumId="19" w15:restartNumberingAfterBreak="0">
+    <w:nsid w:val="37253C51"/>
+    <w:multiLevelType w:val="hybridMultilevel"/>
+    <w:tmpl w:val="AF2481FE"/>
+    <w:lvl w:ilvl="0" w:tplc="896EA962">
+      <w:numFmt w:val="bullet"/>
+      <w:lvlText w:val="-"/>
+      <w:lvlJc w:val="left"/>
+      <w:pPr>
+        <w:ind w:left="720" w:hanging="360"/>
+      </w:pPr>
+      <w:rPr>
+        <w:rFonts w:ascii="Georgia" w:eastAsiaTheme="majorEastAsia" w:hAnsi="Georgia" w:cstheme="majorBidi" w:hint="default"/>
+      </w:rPr>
+    </w:lvl>
+    <w:lvl w:ilvl="1" w:tplc="48090003" w:tentative="1">
+      <w:start w:val="1"/>
+      <w:numFmt w:val="bullet"/>
+      <w:lvlText w:val="o"/>
+      <w:lvlJc w:val="left"/>
+      <w:pPr>
+        <w:ind w:left="1440" w:hanging="360"/>
+      </w:pPr>
+      <w:rPr>
+        <w:rFonts w:ascii="Courier New" w:hAnsi="Courier New" w:cs="Courier New" w:hint="default"/>
+      </w:rPr>
+    </w:lvl>
+    <w:lvl w:ilvl="2" w:tplc="48090005" w:tentative="1">
+      <w:start w:val="1"/>
+      <w:numFmt w:val="bullet"/>
+      <w:lvlText w:val=""/>
+      <w:lvlJc w:val="left"/>
+      <w:pPr>
+        <w:ind w:left="2160" w:hanging="360"/>
+      </w:pPr>
+      <w:rPr>
+        <w:rFonts w:ascii="Wingdings" w:hAnsi="Wingdings" w:hint="default"/>
+      </w:rPr>
+    </w:lvl>
+    <w:lvl w:ilvl="3" w:tplc="48090001" w:tentative="1">
+      <w:start w:val="1"/>
+      <w:numFmt w:val="bullet"/>
+      <w:lvlText w:val=""/>
+      <w:lvlJc w:val="left"/>
+      <w:pPr>
+        <w:ind w:left="2880" w:hanging="360"/>
+      </w:pPr>
+      <w:rPr>
+        <w:rFonts w:ascii="Symbol" w:hAnsi="Symbol" w:hint="default"/>
+      </w:rPr>
+    </w:lvl>
+    <w:lvl w:ilvl="4" w:tplc="48090003" w:tentative="1">
+      <w:start w:val="1"/>
+      <w:numFmt w:val="bullet"/>
+      <w:lvlText w:val="o"/>
+      <w:lvlJc w:val="left"/>
+      <w:pPr>
+        <w:ind w:left="3600" w:hanging="360"/>
+      </w:pPr>
+      <w:rPr>
+        <w:rFonts w:ascii="Courier New" w:hAnsi="Courier New" w:cs="Courier New" w:hint="default"/>
+      </w:rPr>
+    </w:lvl>
+    <w:lvl w:ilvl="5" w:tplc="48090005" w:tentative="1">
+      <w:start w:val="1"/>
+      <w:numFmt w:val="bullet"/>
+      <w:lvlText w:val=""/>
+      <w:lvlJc w:val="left"/>
+      <w:pPr>
+        <w:ind w:left="4320" w:hanging="360"/>
+      </w:pPr>
+      <w:rPr>
+        <w:rFonts w:ascii="Wingdings" w:hAnsi="Wingdings" w:hint="default"/>
+      </w:rPr>
+    </w:lvl>
+    <w:lvl w:ilvl="6" w:tplc="48090001" w:tentative="1">
+      <w:start w:val="1"/>
+      <w:numFmt w:val="bullet"/>
+      <w:lvlText w:val=""/>
+      <w:lvlJc w:val="left"/>
+      <w:pPr>
+        <w:ind w:left="5040" w:hanging="360"/>
+      </w:pPr>
+      <w:rPr>
+        <w:rFonts w:ascii="Symbol" w:hAnsi="Symbol" w:hint="default"/>
+      </w:rPr>
+    </w:lvl>
+    <w:lvl w:ilvl="7" w:tplc="48090003" w:tentative="1">
+      <w:start w:val="1"/>
+      <w:numFmt w:val="bullet"/>
+      <w:lvlText w:val="o"/>
+      <w:lvlJc w:val="left"/>
+      <w:pPr>
+        <w:ind w:left="5760" w:hanging="360"/>
+      </w:pPr>
+      <w:rPr>
+        <w:rFonts w:ascii="Courier New" w:hAnsi="Courier New" w:cs="Courier New" w:hint="default"/>
+      </w:rPr>
+    </w:lvl>
+    <w:lvl w:ilvl="8" w:tplc="48090005" w:tentative="1">
+      <w:start w:val="1"/>
+      <w:numFmt w:val="bullet"/>
+      <w:lvlText w:val=""/>
+      <w:lvlJc w:val="left"/>
+      <w:pPr>
+        <w:ind w:left="6480" w:hanging="360"/>
+      </w:pPr>
+      <w:rPr>
+        <w:rFonts w:ascii="Wingdings" w:hAnsi="Wingdings" w:hint="default"/>
+      </w:rPr>
+    </w:lvl>
+  </w:abstractNum>
+  <w:abstractNum w:abstractNumId="20" w15:restartNumberingAfterBreak="0">
     <w:nsid w:val="4BBC2E2D"/>
     <w:multiLevelType w:val="hybridMultilevel"/>
     <w:tmpl w:val="4F166736"/>
@@ -1855,7 +2810,7 @@
         <w:rFonts w:ascii="Symbol" w:hAnsi="Symbol" w:hint="default"/>
       </w:rPr>
     </w:lvl>
-    <w:lvl w:ilvl="1" w:tplc="48090003" w:tentative="1">
+    <w:lvl w:ilvl="1" w:tplc="48090003">
       <w:start w:val="1"/>
       <w:numFmt w:val="bullet"/>
       <w:lvlText w:val="o"/>
@@ -1952,7 +2907,7 @@
       </w:rPr>
     </w:lvl>
   </w:abstractNum>
-  <w:abstractNum w:abstractNumId="16" w15:restartNumberingAfterBreak="0">
+  <w:abstractNum w:abstractNumId="21" w15:restartNumberingAfterBreak="0">
     <w:nsid w:val="4D2B202E"/>
     <w:multiLevelType w:val="multilevel"/>
     <w:tmpl w:val="04090023"/>
@@ -2039,7 +2994,7 @@
       </w:pPr>
     </w:lvl>
   </w:abstractNum>
-  <w:abstractNum w:abstractNumId="17" w15:restartNumberingAfterBreak="0">
+  <w:abstractNum w:abstractNumId="22" w15:restartNumberingAfterBreak="0">
     <w:nsid w:val="5D596FCD"/>
     <w:multiLevelType w:val="hybridMultilevel"/>
     <w:tmpl w:val="056C6690"/>
@@ -2152,7 +3107,7 @@
       </w:rPr>
     </w:lvl>
   </w:abstractNum>
-  <w:abstractNum w:abstractNumId="18" w15:restartNumberingAfterBreak="0">
+  <w:abstractNum w:abstractNumId="23" w15:restartNumberingAfterBreak="0">
     <w:nsid w:val="71726531"/>
     <w:multiLevelType w:val="hybridMultilevel"/>
     <w:tmpl w:val="AF7E0D20"/>
@@ -2265,10 +3220,10 @@
       </w:rPr>
     </w:lvl>
   </w:abstractNum>
-  <w:abstractNum w:abstractNumId="19" w15:restartNumberingAfterBreak="0">
+  <w:abstractNum w:abstractNumId="24" w15:restartNumberingAfterBreak="0">
     <w:nsid w:val="7DD53954"/>
     <w:multiLevelType w:val="hybridMultilevel"/>
-    <w:tmpl w:val="F14EF38C"/>
+    <w:tmpl w:val="CF8A87C8"/>
     <w:lvl w:ilvl="0" w:tplc="48090001">
       <w:start w:val="1"/>
       <w:numFmt w:val="bullet"/>
@@ -2391,19 +3346,19 @@
     <w:abstractNumId w:val="6"/>
   </w:num>
   <w:num w:numId="5">
-    <w:abstractNumId w:val="10"/>
+    <w:abstractNumId w:val="12"/>
   </w:num>
   <w:num w:numId="6">
     <w:abstractNumId w:val="3"/>
   </w:num>
   <w:num w:numId="7">
-    <w:abstractNumId w:val="11"/>
+    <w:abstractNumId w:val="14"/>
   </w:num>
   <w:num w:numId="8">
     <w:abstractNumId w:val="2"/>
   </w:num>
   <w:num w:numId="9">
-    <w:abstractNumId w:val="16"/>
+    <w:abstractNumId w:val="21"/>
   </w:num>
   <w:num w:numId="10">
     <w:abstractNumId w:val="5"/>
@@ -2418,31 +3373,46 @@
     <w:abstractNumId w:val="0"/>
   </w:num>
   <w:num w:numId="14">
-    <w:abstractNumId w:val="12"/>
+    <w:abstractNumId w:val="15"/>
   </w:num>
   <w:num w:numId="15">
-    <w:abstractNumId w:val="15"/>
+    <w:abstractNumId w:val="20"/>
   </w:num>
   <w:num w:numId="16">
+    <w:abstractNumId w:val="17"/>
+  </w:num>
+  <w:num w:numId="17">
+    <w:abstractNumId w:val="23"/>
+  </w:num>
+  <w:num w:numId="18">
+    <w:abstractNumId w:val="22"/>
+  </w:num>
+  <w:num w:numId="19">
+    <w:abstractNumId w:val="24"/>
+  </w:num>
+  <w:num w:numId="20">
+    <w:abstractNumId w:val="18"/>
+  </w:num>
+  <w:num w:numId="21">
+    <w:abstractNumId w:val="19"/>
+  </w:num>
+  <w:num w:numId="22">
+    <w:abstractNumId w:val="10"/>
+  </w:num>
+  <w:num w:numId="23">
+    <w:abstractNumId w:val="11"/>
+  </w:num>
+  <w:num w:numId="24">
     <w:abstractNumId w:val="13"/>
   </w:num>
-  <w:num w:numId="17">
-    <w:abstractNumId w:val="18"/>
-  </w:num>
-  <w:num w:numId="18">
-    <w:abstractNumId w:val="17"/>
-  </w:num>
-  <w:num w:numId="19">
-    <w:abstractNumId w:val="19"/>
-  </w:num>
-  <w:num w:numId="20">
-    <w:abstractNumId w:val="14"/>
+  <w:num w:numId="25">
+    <w:abstractNumId w:val="16"/>
   </w:num>
 </w:numbering>
 </file>
 
 <file path=word/styles.xml><?xml version="1.0" encoding="utf-8"?>
-<w:styles xmlns:mc="http://schemas.openxmlformats.org/markup-compatibility/2006" xmlns:r="http://schemas.openxmlformats.org/officeDocument/2006/relationships" xmlns:w="http://schemas.openxmlformats.org/wordprocessingml/2006/main" xmlns:w14="http://schemas.microsoft.com/office/word/2010/wordml" xmlns:w15="http://schemas.microsoft.com/office/word/2012/wordml" xmlns:w16cex="http://schemas.microsoft.com/office/word/2018/wordml/cex" xmlns:w16cid="http://schemas.microsoft.com/office/word/2016/wordml/cid" xmlns:w16="http://schemas.microsoft.com/office/word/2018/wordml" xmlns:w16se="http://schemas.microsoft.com/office/word/2015/wordml/symex" mc:Ignorable="w14 w15 w16se w16cid w16 w16cex">
+<w:styles xmlns:mc="http://schemas.openxmlformats.org/markup-compatibility/2006" xmlns:r="http://schemas.openxmlformats.org/officeDocument/2006/relationships" xmlns:w="http://schemas.openxmlformats.org/wordprocessingml/2006/main" xmlns:w14="http://schemas.microsoft.com/office/word/2010/wordml" xmlns:w15="http://schemas.microsoft.com/office/word/2012/wordml" xmlns:w16cex="http://schemas.microsoft.com/office/word/2018/wordml/cex" xmlns:w16cid="http://schemas.microsoft.com/office/word/2016/wordml/cid" xmlns:w16="http://schemas.microsoft.com/office/word/2018/wordml" xmlns:w16sdtdh="http://schemas.microsoft.com/office/word/2020/wordml/sdtdatahash" xmlns:w16se="http://schemas.microsoft.com/office/word/2015/wordml/symex" mc:Ignorable="w14 w15 w16se w16cid w16 w16cex w16sdtdh">
   <w:docDefaults>
     <w:rPrDefault>
       <w:rPr>

</xml_diff>